<commit_message>
Prototype interface, Client's comments, changes made done
</commit_message>
<xml_diff>
--- a/Deliverable 6/Sys_Dev_Deliverable06.docx
+++ b/Deliverable 6/Sys_Dev_Deliverable06.docx
@@ -339,18 +339,8 @@
           <w:color w:val="0D0D0D"/>
           <w:spacing w:val="-2"/>
         </w:rPr>
-        <w:t xml:space="preserve">Gennaro </w:t>
-      </w:r>
-      <w:proofErr w:type="spellStart"/>
-      <w:r>
-        <w:rPr>
-          <w:rFonts w:ascii="Times New Roman" w:hAnsi="Times New Roman" w:cs="Times New Roman"/>
-          <w:color w:val="0D0D0D"/>
-          <w:spacing w:val="-2"/>
-        </w:rPr>
-        <w:t>Finelli</w:t>
-      </w:r>
-      <w:proofErr w:type="spellEnd"/>
+        <w:t>Gennaro Finelli</w:t>
+      </w:r>
     </w:p>
     <w:p>
       <w:pPr>
@@ -370,25 +360,7 @@
           <w:color w:val="0D0D0D"/>
           <w:spacing w:val="-2"/>
         </w:rPr>
-        <w:t xml:space="preserve">Mohammed </w:t>
-      </w:r>
-      <w:proofErr w:type="spellStart"/>
-      <w:r>
-        <w:rPr>
-          <w:rFonts w:ascii="Times New Roman" w:hAnsi="Times New Roman" w:cs="Times New Roman"/>
-          <w:color w:val="0D0D0D"/>
-          <w:spacing w:val="-2"/>
-        </w:rPr>
-        <w:t>Hosein</w:t>
-      </w:r>
-      <w:proofErr w:type="spellEnd"/>
-      <w:r>
-        <w:rPr>
-          <w:rFonts w:ascii="Times New Roman" w:hAnsi="Times New Roman" w:cs="Times New Roman"/>
-          <w:color w:val="0D0D0D"/>
-          <w:spacing w:val="-2"/>
-        </w:rPr>
-        <w:t xml:space="preserve"> Ali</w:t>
+        <w:t>Mohammed Hosein Ali</w:t>
       </w:r>
     </w:p>
     <w:p>
@@ -487,17 +459,8 @@
           <w:rFonts w:ascii="Times New Roman" w:hAnsi="Times New Roman" w:cs="Times New Roman"/>
           <w:color w:val="0D0D0D"/>
         </w:rPr>
-        <w:t xml:space="preserve">In collaboration with </w:t>
-      </w:r>
-      <w:proofErr w:type="spellStart"/>
-      <w:r>
-        <w:rPr>
-          <w:rFonts w:ascii="Times New Roman" w:hAnsi="Times New Roman" w:cs="Times New Roman"/>
-          <w:color w:val="0D0D0D"/>
-        </w:rPr>
-        <w:t>CyberStation</w:t>
-      </w:r>
-      <w:proofErr w:type="spellEnd"/>
+        <w:t>In collaboration with CyberStation</w:t>
+      </w:r>
     </w:p>
     <w:p>
       <w:pPr>
@@ -869,21 +832,7 @@
         <w:rPr>
           <w:rFonts w:ascii="Times New Roman" w:hAnsi="Times New Roman" w:cs="Times New Roman"/>
         </w:rPr>
-        <w:t xml:space="preserve">Gennaro </w:t>
-      </w:r>
-      <w:proofErr w:type="spellStart"/>
-      <w:r>
-        <w:rPr>
-          <w:rFonts w:ascii="Times New Roman" w:hAnsi="Times New Roman" w:cs="Times New Roman"/>
-        </w:rPr>
-        <w:t>Finelli</w:t>
-      </w:r>
-      <w:proofErr w:type="spellEnd"/>
-      <w:r>
-        <w:rPr>
-          <w:rFonts w:ascii="Times New Roman" w:hAnsi="Times New Roman" w:cs="Times New Roman"/>
-        </w:rPr>
-        <w:t>,</w:t>
+        <w:t>Gennaro Finelli,</w:t>
       </w:r>
       <w:r>
         <w:rPr>
@@ -1078,21 +1027,7 @@
         <w:rPr>
           <w:rFonts w:ascii="Times New Roman" w:hAnsi="Times New Roman" w:cs="Times New Roman"/>
         </w:rPr>
-        <w:t xml:space="preserve">Mohammed </w:t>
-      </w:r>
-      <w:proofErr w:type="spellStart"/>
-      <w:r>
-        <w:rPr>
-          <w:rFonts w:ascii="Times New Roman" w:hAnsi="Times New Roman" w:cs="Times New Roman"/>
-        </w:rPr>
-        <w:t>Hosein</w:t>
-      </w:r>
-      <w:proofErr w:type="spellEnd"/>
-      <w:r>
-        <w:rPr>
-          <w:rFonts w:ascii="Times New Roman" w:hAnsi="Times New Roman" w:cs="Times New Roman"/>
-        </w:rPr>
-        <w:t xml:space="preserve"> Ali,</w:t>
+        <w:t>Mohammed Hosein Ali,</w:t>
       </w:r>
       <w:r>
         <w:rPr>
@@ -3144,26 +3079,45 @@
     </w:p>
     <w:p>
       <w:pPr>
-        <w:ind w:firstLine="720"/>
-        <w:rPr>
-          <w:rFonts w:ascii="Times New Roman" w:hAnsi="Times New Roman" w:cs="Times New Roman"/>
-        </w:rPr>
-      </w:pPr>
-      <w:r>
-        <w:rPr>
-          <w:rFonts w:ascii="Times New Roman" w:hAnsi="Times New Roman" w:cs="Times New Roman"/>
-        </w:rPr>
-        <w:t>Link to Figma</w:t>
-      </w:r>
-      <w:r>
-        <w:rPr>
-          <w:rFonts w:ascii="Times New Roman" w:hAnsi="Times New Roman" w:cs="Times New Roman"/>
-        </w:rPr>
-        <w:t xml:space="preserve">. </w:t>
-      </w:r>
-      <w:r>
-        <w:rPr>
-          <w:rFonts w:ascii="Times New Roman" w:hAnsi="Times New Roman" w:cs="Times New Roman"/>
+        <w:rPr>
+          <w:rFonts w:ascii="Times New Roman" w:hAnsi="Times New Roman" w:cs="Times New Roman"/>
+          <w:sz w:val="24"/>
+          <w:szCs w:val="24"/>
+        </w:rPr>
+      </w:pPr>
+      <w:r>
+        <w:rPr>
+          <w:rFonts w:ascii="Times New Roman" w:hAnsi="Times New Roman" w:cs="Times New Roman"/>
+          <w:sz w:val="24"/>
+          <w:szCs w:val="24"/>
+        </w:rPr>
+        <w:t>Figma Link</w:t>
+      </w:r>
+      <w:r>
+        <w:rPr>
+          <w:rFonts w:ascii="Times New Roman" w:hAnsi="Times New Roman" w:cs="Times New Roman"/>
+          <w:sz w:val="24"/>
+          <w:szCs w:val="24"/>
+        </w:rPr>
+        <w:t xml:space="preserve">: </w:t>
+      </w:r>
+      <w:hyperlink r:id="rId10" w:history="1">
+        <w:r>
+          <w:rPr>
+            <w:rStyle w:val="Hyperlink"/>
+            <w:rFonts w:ascii="Times New Roman" w:hAnsi="Times New Roman" w:cs="Times New Roman"/>
+            <w:sz w:val="24"/>
+            <w:szCs w:val="24"/>
+          </w:rPr>
+          <w:t>https://www.figma.com/design/pUtFymSxj60qcZ2An1rxqV/sys-dev-cyberstation?node-id=0-1&amp;t=x8AqTGi3l9kHdru0-1</w:t>
+        </w:r>
+      </w:hyperlink>
+      <w:r>
+        <w:rPr>
+          <w:rFonts w:ascii="Times New Roman" w:eastAsiaTheme="majorEastAsia" w:hAnsi="Times New Roman" w:cs="Times New Roman"/>
+          <w:color w:val="2F5496" w:themeColor="accent1" w:themeShade="BF"/>
+          <w:sz w:val="32"/>
+          <w:szCs w:val="32"/>
         </w:rPr>
         <w:br w:type="page"/>
       </w:r>
@@ -3199,7 +3153,7 @@
         <w:ind w:firstLine="720"/>
       </w:pPr>
       <w:r>
-        <w:t xml:space="preserve">(5 marks) Describe the process used to interact with the client (in person, via Zoom, using email, etc.), and • (4 marks) the client’s comments on the first (hand-drawn) prototype, and • (10 marks) the client’s comments on the second (computer-drawn) prototype. </w:t>
+        <w:t xml:space="preserve">• (4 marks) the client’s comments on the first (hand-drawn) prototype, and • (10 marks) the client’s comments on the second (computer-drawn) prototype. </w:t>
       </w:r>
     </w:p>
     <w:p>
@@ -3217,6 +3171,24 @@
           <w:u w:val="single"/>
         </w:rPr>
         <w:t>Interaction Process</w:t>
+      </w:r>
+    </w:p>
+    <w:p>
+      <w:pPr>
+        <w:rPr>
+          <w:rFonts w:ascii="Times New Roman" w:hAnsi="Times New Roman" w:cs="Times New Roman"/>
+          <w:sz w:val="24"/>
+          <w:szCs w:val="24"/>
+        </w:rPr>
+      </w:pPr>
+      <w:r>
+        <w:rPr>
+          <w:rFonts w:ascii="Times New Roman" w:hAnsi="Times New Roman" w:cs="Times New Roman"/>
+          <w:sz w:val="24"/>
+          <w:szCs w:val="24"/>
+        </w:rPr>
+        <w:tab/>
+        <w:t>The process that was used to communicate with the client was through text phone exchanges. Mohammed is the one who handled any exchanges made with the client.</w:t>
       </w:r>
     </w:p>
     <w:p>
@@ -3305,7 +3277,23 @@
         <w:rPr>
           <w:rFonts w:ascii="Times New Roman" w:hAnsi="Times New Roman" w:cs="Times New Roman"/>
         </w:rPr>
-        <w:t xml:space="preserve">Describe the changes from one prototype to the next: For example, “In the initial prototype, the login button was at the lower right corner of the screen; the client wanted it to be more prominent, so we placed it in the center of the screen, made the text larger and the button itself bright green.”. </w:t>
+        <w:t>Describe the changes from one prototype to the next: For example, “In the initial prototype, the login button was at the lower right corner of the screen; the client wanted it to be more prominent, so we placed it in the center of the screen, made the text larger and the button itself bright green.”.</w:t>
+      </w:r>
+    </w:p>
+    <w:p>
+      <w:pPr>
+        <w:ind w:firstLine="720"/>
+        <w:rPr>
+          <w:rFonts w:ascii="Times New Roman" w:hAnsi="Times New Roman" w:cs="Times New Roman"/>
+        </w:rPr>
+      </w:pPr>
+      <w:r>
+        <w:rPr>
+          <w:rFonts w:ascii="Times New Roman" w:hAnsi="Times New Roman" w:cs="Times New Roman"/>
+          <w:sz w:val="24"/>
+          <w:szCs w:val="24"/>
+        </w:rPr>
+        <w:t>Icons: She wanted a slight change. Just different icons in the home page.</w:t>
       </w:r>
       <w:r>
         <w:rPr>
@@ -3493,7 +3481,7 @@
       <w:r>
         <w:t xml:space="preserve"> Join It. </w:t>
       </w:r>
-      <w:hyperlink r:id="rId10" w:anchor=":~:text=It%20can%20also%20include%20tournaments,of%20a%20hang-out%20hub" w:history="1">
+      <w:hyperlink r:id="rId11" w:anchor=":~:text=It%20can%20also%20include%20tournaments,of%20a%20hang-out%20hub" w:history="1">
         <w:r>
           <w:rPr>
             <w:rStyle w:val="Hyperlink"/>

</xml_diff>

<commit_message>
Finished Client Comments and did a bit of usability guidelines
</commit_message>
<xml_diff>
--- a/Deliverable 6/Sys_Dev_Deliverable06.docx
+++ b/Deliverable 6/Sys_Dev_Deliverable06.docx
@@ -331,6 +331,7 @@
           <w:rFonts w:ascii="Times New Roman" w:hAnsi="Times New Roman" w:cs="Times New Roman"/>
           <w:color w:val="0D0D0D"/>
           <w:spacing w:val="-2"/>
+          <w:lang w:val="fr-FR"/>
         </w:rPr>
       </w:pPr>
       <w:r>
@@ -338,19 +339,10 @@
           <w:rFonts w:ascii="Times New Roman" w:hAnsi="Times New Roman" w:cs="Times New Roman"/>
           <w:color w:val="0D0D0D"/>
           <w:spacing w:val="-2"/>
-        </w:rPr>
-        <w:t xml:space="preserve">Gennaro </w:t>
-      </w:r>
-      <w:proofErr w:type="spellStart"/>
-      <w:r>
-        <w:rPr>
-          <w:rFonts w:ascii="Times New Roman" w:hAnsi="Times New Roman" w:cs="Times New Roman"/>
-          <w:color w:val="0D0D0D"/>
-          <w:spacing w:val="-2"/>
-        </w:rPr>
-        <w:t>Finelli</w:t>
-      </w:r>
-      <w:proofErr w:type="spellEnd"/>
+          <w:lang w:val="fr-FR"/>
+        </w:rPr>
+        <w:t>Gennaro Finelli</w:t>
+      </w:r>
     </w:p>
     <w:p>
       <w:pPr>
@@ -362,6 +354,7 @@
           <w:rFonts w:ascii="Times New Roman" w:hAnsi="Times New Roman" w:cs="Times New Roman"/>
           <w:color w:val="0D0D0D"/>
           <w:spacing w:val="-2"/>
+          <w:lang w:val="fr-FR"/>
         </w:rPr>
       </w:pPr>
       <w:r>
@@ -369,26 +362,9 @@
           <w:rFonts w:ascii="Times New Roman" w:hAnsi="Times New Roman" w:cs="Times New Roman"/>
           <w:color w:val="0D0D0D"/>
           <w:spacing w:val="-2"/>
-        </w:rPr>
-        <w:t xml:space="preserve">Mohammed </w:t>
-      </w:r>
-      <w:proofErr w:type="spellStart"/>
-      <w:r>
-        <w:rPr>
-          <w:rFonts w:ascii="Times New Roman" w:hAnsi="Times New Roman" w:cs="Times New Roman"/>
-          <w:color w:val="0D0D0D"/>
-          <w:spacing w:val="-2"/>
-        </w:rPr>
-        <w:t>Hosein</w:t>
-      </w:r>
-      <w:proofErr w:type="spellEnd"/>
-      <w:r>
-        <w:rPr>
-          <w:rFonts w:ascii="Times New Roman" w:hAnsi="Times New Roman" w:cs="Times New Roman"/>
-          <w:color w:val="0D0D0D"/>
-          <w:spacing w:val="-2"/>
-        </w:rPr>
-        <w:t xml:space="preserve"> Ali</w:t>
+          <w:lang w:val="fr-FR"/>
+        </w:rPr>
+        <w:t>Mohammed Hosein Ali</w:t>
       </w:r>
     </w:p>
     <w:p>
@@ -401,6 +377,7 @@
           <w:rFonts w:ascii="Times New Roman" w:hAnsi="Times New Roman" w:cs="Times New Roman"/>
           <w:color w:val="0D0D0D"/>
           <w:spacing w:val="-2"/>
+          <w:lang w:val="fr-FR"/>
         </w:rPr>
       </w:pPr>
       <w:r>
@@ -408,6 +385,7 @@
           <w:rFonts w:ascii="Times New Roman" w:hAnsi="Times New Roman" w:cs="Times New Roman"/>
           <w:color w:val="0D0D0D"/>
           <w:spacing w:val="-2"/>
+          <w:lang w:val="fr-FR"/>
         </w:rPr>
         <w:t>Alexandre Pham</w:t>
       </w:r>
@@ -420,6 +398,7 @@
         <w:jc w:val="center"/>
         <w:rPr>
           <w:rFonts w:ascii="Times New Roman" w:hAnsi="Times New Roman" w:cs="Times New Roman"/>
+          <w:lang w:val="fr-FR"/>
         </w:rPr>
       </w:pPr>
       <w:r>
@@ -427,6 +406,7 @@
           <w:rFonts w:ascii="Times New Roman" w:hAnsi="Times New Roman" w:cs="Times New Roman"/>
           <w:color w:val="0D0D0D"/>
           <w:spacing w:val="-2"/>
+          <w:lang w:val="fr-FR"/>
         </w:rPr>
         <w:t>Wayne De Leon</w:t>
       </w:r>
@@ -436,6 +416,7 @@
         <w:pStyle w:val="BodyText"/>
         <w:rPr>
           <w:rFonts w:ascii="Times New Roman" w:hAnsi="Times New Roman" w:cs="Times New Roman"/>
+          <w:lang w:val="fr-FR"/>
         </w:rPr>
       </w:pPr>
     </w:p>
@@ -444,6 +425,7 @@
         <w:pStyle w:val="BodyText"/>
         <w:rPr>
           <w:rFonts w:ascii="Times New Roman" w:hAnsi="Times New Roman" w:cs="Times New Roman"/>
+          <w:lang w:val="fr-FR"/>
         </w:rPr>
       </w:pPr>
     </w:p>
@@ -452,6 +434,7 @@
         <w:pStyle w:val="BodyText"/>
         <w:rPr>
           <w:rFonts w:ascii="Times New Roman" w:hAnsi="Times New Roman" w:cs="Times New Roman"/>
+          <w:lang w:val="fr-FR"/>
         </w:rPr>
       </w:pPr>
     </w:p>
@@ -461,6 +444,7 @@
         <w:spacing w:before="245"/>
         <w:rPr>
           <w:rFonts w:ascii="Times New Roman" w:hAnsi="Times New Roman" w:cs="Times New Roman"/>
+          <w:lang w:val="fr-FR"/>
         </w:rPr>
       </w:pPr>
     </w:p>
@@ -487,17 +471,8 @@
           <w:rFonts w:ascii="Times New Roman" w:hAnsi="Times New Roman" w:cs="Times New Roman"/>
           <w:color w:val="0D0D0D"/>
         </w:rPr>
-        <w:t xml:space="preserve">In collaboration with </w:t>
-      </w:r>
-      <w:proofErr w:type="spellStart"/>
-      <w:r>
-        <w:rPr>
-          <w:rFonts w:ascii="Times New Roman" w:hAnsi="Times New Roman" w:cs="Times New Roman"/>
-          <w:color w:val="0D0D0D"/>
-        </w:rPr>
-        <w:t>CyberStation</w:t>
-      </w:r>
-      <w:proofErr w:type="spellEnd"/>
+        <w:t>In collaboration with CyberStation</w:t>
+      </w:r>
     </w:p>
     <w:p>
       <w:pPr>
@@ -869,21 +844,7 @@
         <w:rPr>
           <w:rFonts w:ascii="Times New Roman" w:hAnsi="Times New Roman" w:cs="Times New Roman"/>
         </w:rPr>
-        <w:t xml:space="preserve">Gennaro </w:t>
-      </w:r>
-      <w:proofErr w:type="spellStart"/>
-      <w:r>
-        <w:rPr>
-          <w:rFonts w:ascii="Times New Roman" w:hAnsi="Times New Roman" w:cs="Times New Roman"/>
-        </w:rPr>
-        <w:t>Finelli</w:t>
-      </w:r>
-      <w:proofErr w:type="spellEnd"/>
-      <w:r>
-        <w:rPr>
-          <w:rFonts w:ascii="Times New Roman" w:hAnsi="Times New Roman" w:cs="Times New Roman"/>
-        </w:rPr>
-        <w:t>,</w:t>
+        <w:t>Gennaro Finelli,</w:t>
       </w:r>
       <w:r>
         <w:rPr>
@@ -1078,21 +1039,7 @@
         <w:rPr>
           <w:rFonts w:ascii="Times New Roman" w:hAnsi="Times New Roman" w:cs="Times New Roman"/>
         </w:rPr>
-        <w:t xml:space="preserve">Mohammed </w:t>
-      </w:r>
-      <w:proofErr w:type="spellStart"/>
-      <w:r>
-        <w:rPr>
-          <w:rFonts w:ascii="Times New Roman" w:hAnsi="Times New Roman" w:cs="Times New Roman"/>
-        </w:rPr>
-        <w:t>Hosein</w:t>
-      </w:r>
-      <w:proofErr w:type="spellEnd"/>
-      <w:r>
-        <w:rPr>
-          <w:rFonts w:ascii="Times New Roman" w:hAnsi="Times New Roman" w:cs="Times New Roman"/>
-        </w:rPr>
-        <w:t xml:space="preserve"> Ali,</w:t>
+        <w:t>Mohammed Hosein Ali,</w:t>
       </w:r>
       <w:r>
         <w:rPr>
@@ -1603,14 +1550,12 @@
         </w:rPr>
         <w:t xml:space="preserve"> </w:t>
       </w:r>
-      <w:proofErr w:type="gramStart"/>
       <w:r>
         <w:rPr>
           <w:rFonts w:ascii="Times New Roman" w:hAnsi="Times New Roman" w:cs="Times New Roman"/>
         </w:rPr>
         <w:t>W.D</w:t>
       </w:r>
-      <w:proofErr w:type="gramEnd"/>
     </w:p>
     <w:sdt>
       <w:sdtPr>
@@ -2947,7 +2892,7 @@
           <w:sz w:val="24"/>
           <w:szCs w:val="24"/>
         </w:rPr>
-        <w:t>Start</w:t>
+        <w:t>In this deliverable, we had to design Prototype UI in Figma for the website.</w:t>
       </w:r>
     </w:p>
     <w:p>
@@ -3161,9 +3106,127 @@
         </w:rPr>
         <w:t xml:space="preserve">List of at least 10 usability guidelines being followed, with brief explanations. Include the source of each guideline, complete with reference. </w:t>
       </w:r>
-      <w:r>
-        <w:rPr>
-          <w:rFonts w:ascii="Times New Roman" w:hAnsi="Times New Roman" w:cs="Times New Roman"/>
+    </w:p>
+    <w:p>
+      <w:pPr>
+        <w:pStyle w:val="ListParagraph"/>
+        <w:numPr>
+          <w:ilvl w:val="0"/>
+          <w:numId w:val="16"/>
+        </w:numPr>
+        <w:rPr>
+          <w:rFonts w:ascii="Times New Roman" w:eastAsiaTheme="majorEastAsia" w:hAnsi="Times New Roman" w:cs="Times New Roman"/>
+          <w:color w:val="2F5496" w:themeColor="accent1" w:themeShade="BF"/>
+          <w:sz w:val="32"/>
+          <w:szCs w:val="32"/>
+        </w:rPr>
+      </w:pPr>
+      <w:r>
+        <w:rPr>
+          <w:rFonts w:ascii="Times New Roman" w:hAnsi="Times New Roman" w:cs="Times New Roman"/>
+          <w:sz w:val="24"/>
+          <w:szCs w:val="24"/>
+        </w:rPr>
+        <w:t>Aesthetic and Minimalist Design: our visuals and designs focus on essentials</w:t>
+      </w:r>
+      <w:r>
+        <w:rPr>
+          <w:rFonts w:ascii="Times New Roman" w:eastAsiaTheme="majorEastAsia" w:hAnsi="Times New Roman" w:cs="Times New Roman"/>
+          <w:color w:val="2F5496" w:themeColor="accent1" w:themeShade="BF"/>
+          <w:sz w:val="32"/>
+          <w:szCs w:val="32"/>
+        </w:rPr>
+        <w:t>.</w:t>
+      </w:r>
+    </w:p>
+    <w:p>
+      <w:pPr>
+        <w:pStyle w:val="ListParagraph"/>
+        <w:numPr>
+          <w:ilvl w:val="0"/>
+          <w:numId w:val="16"/>
+        </w:numPr>
+        <w:rPr>
+          <w:rFonts w:ascii="Times New Roman" w:eastAsiaTheme="majorEastAsia" w:hAnsi="Times New Roman" w:cs="Times New Roman"/>
+          <w:color w:val="2F5496" w:themeColor="accent1" w:themeShade="BF"/>
+          <w:sz w:val="32"/>
+          <w:szCs w:val="32"/>
+        </w:rPr>
+      </w:pPr>
+      <w:r>
+        <w:rPr>
+          <w:rFonts w:ascii="Times New Roman" w:eastAsiaTheme="majorEastAsia" w:hAnsi="Times New Roman" w:cs="Times New Roman"/>
+          <w:color w:val="000000" w:themeColor="text1"/>
+          <w:sz w:val="24"/>
+          <w:szCs w:val="24"/>
+        </w:rPr>
+        <w:t>Visibility of System Status: the system communicates with the user when an action occurs such as failed login.</w:t>
+      </w:r>
+    </w:p>
+    <w:p>
+      <w:pPr>
+        <w:pStyle w:val="ListParagraph"/>
+        <w:numPr>
+          <w:ilvl w:val="0"/>
+          <w:numId w:val="16"/>
+        </w:numPr>
+        <w:rPr>
+          <w:rFonts w:ascii="Times New Roman" w:eastAsiaTheme="majorEastAsia" w:hAnsi="Times New Roman" w:cs="Times New Roman"/>
+          <w:color w:val="2F5496" w:themeColor="accent1" w:themeShade="BF"/>
+          <w:sz w:val="32"/>
+          <w:szCs w:val="32"/>
+        </w:rPr>
+      </w:pPr>
+      <w:r>
+        <w:rPr>
+          <w:rFonts w:ascii="Times New Roman" w:eastAsiaTheme="majorEastAsia" w:hAnsi="Times New Roman" w:cs="Times New Roman"/>
+          <w:color w:val="000000" w:themeColor="text1"/>
+          <w:sz w:val="24"/>
+          <w:szCs w:val="24"/>
+        </w:rPr>
+        <w:t>Help Users Recognize, Diagnose, and Recover from Errors: whenever there is a system error, it does not display error codes, it is displayed in plain language.</w:t>
+      </w:r>
+    </w:p>
+    <w:p>
+      <w:pPr>
+        <w:pStyle w:val="ListParagraph"/>
+        <w:numPr>
+          <w:ilvl w:val="0"/>
+          <w:numId w:val="16"/>
+        </w:numPr>
+        <w:rPr>
+          <w:rFonts w:ascii="Times New Roman" w:eastAsiaTheme="majorEastAsia" w:hAnsi="Times New Roman" w:cs="Times New Roman"/>
+          <w:color w:val="2F5496" w:themeColor="accent1" w:themeShade="BF"/>
+          <w:sz w:val="32"/>
+          <w:szCs w:val="32"/>
+        </w:rPr>
+      </w:pPr>
+      <w:r>
+        <w:rPr>
+          <w:rFonts w:ascii="Times New Roman" w:eastAsiaTheme="majorEastAsia" w:hAnsi="Times New Roman" w:cs="Times New Roman"/>
+          <w:color w:val="000000" w:themeColor="text1"/>
+          <w:sz w:val="24"/>
+          <w:szCs w:val="24"/>
+        </w:rPr>
+        <w:t>Help and Documentation: there is documentation.</w:t>
+      </w:r>
+    </w:p>
+    <w:p>
+      <w:pPr>
+        <w:ind w:firstLine="720"/>
+        <w:rPr>
+          <w:rFonts w:ascii="Times New Roman" w:eastAsiaTheme="majorEastAsia" w:hAnsi="Times New Roman" w:cs="Times New Roman"/>
+          <w:color w:val="2F5496" w:themeColor="accent1" w:themeShade="BF"/>
+          <w:sz w:val="32"/>
+          <w:szCs w:val="32"/>
+        </w:rPr>
+      </w:pPr>
+      <w:r>
+        <w:rPr>
+          <w:rFonts w:ascii="Times New Roman" w:eastAsiaTheme="majorEastAsia" w:hAnsi="Times New Roman" w:cs="Times New Roman"/>
+          <w:color w:val="2F5496" w:themeColor="accent1" w:themeShade="BF"/>
+          <w:sz w:val="32"/>
+          <w:szCs w:val="32"/>
         </w:rPr>
         <w:br w:type="page"/>
       </w:r>
@@ -3271,14 +3334,6 @@
     </w:p>
     <w:p>
       <w:pPr>
-        <w:ind w:firstLine="720"/>
-      </w:pPr>
-      <w:r>
-        <w:t xml:space="preserve">• (4 marks) the client’s comments on the first (hand-drawn) prototype, and • (10 marks) the client’s comments on the second (computer-drawn) prototype. </w:t>
-      </w:r>
-    </w:p>
-    <w:p>
-      <w:pPr>
         <w:pStyle w:val="Heading2"/>
         <w:spacing w:line="360" w:lineRule="auto"/>
         <w:rPr>
@@ -3335,6 +3390,37 @@
     </w:p>
     <w:p>
       <w:pPr>
+        <w:rPr>
+          <w:rFonts w:ascii="Times New Roman" w:hAnsi="Times New Roman" w:cs="Times New Roman"/>
+          <w:sz w:val="24"/>
+          <w:szCs w:val="24"/>
+        </w:rPr>
+      </w:pPr>
+      <w:r>
+        <w:tab/>
+      </w:r>
+      <w:r>
+        <w:rPr>
+          <w:rFonts w:ascii="Times New Roman" w:hAnsi="Times New Roman" w:cs="Times New Roman"/>
+          <w:sz w:val="24"/>
+          <w:szCs w:val="24"/>
+        </w:rPr>
+        <w:t xml:space="preserve">The client already knew what she wanted, so we did not need a hand-drawn prototype. This is the link of the website she sent us as an example: </w:t>
+      </w:r>
+      <w:hyperlink r:id="rId11" w:history="1">
+        <w:r>
+          <w:rPr>
+            <w:rStyle w:val="Hyperlink"/>
+            <w:rFonts w:ascii="Times New Roman" w:hAnsi="Times New Roman" w:cs="Times New Roman"/>
+            <w:sz w:val="24"/>
+            <w:szCs w:val="24"/>
+          </w:rPr>
+          <w:t>https://gameway.gg/</w:t>
+        </w:r>
+      </w:hyperlink>
+    </w:p>
+    <w:p>
+      <w:pPr>
         <w:pStyle w:val="Heading2"/>
         <w:spacing w:line="360" w:lineRule="auto"/>
         <w:rPr>
@@ -3342,17 +3428,32 @@
           <w:u w:val="single"/>
         </w:rPr>
       </w:pPr>
-      <w:bookmarkStart w:id="12" w:name="_Toc181874421"/>
       <w:r>
         <w:rPr>
           <w:rFonts w:ascii="Times New Roman" w:hAnsi="Times New Roman" w:cs="Times New Roman"/>
           <w:u w:val="single"/>
         </w:rPr>
-        <w:t>Ask Alex since did not really make hand drawn prototype</w:t>
-      </w:r>
-      <w:bookmarkEnd w:id="12"/>
-    </w:p>
-    <w:p/>
+        <w:t>Comment on second prototype</w:t>
+      </w:r>
+    </w:p>
+    <w:p>
+      <w:pPr>
+        <w:rPr>
+          <w:rFonts w:ascii="Times New Roman" w:hAnsi="Times New Roman" w:cs="Times New Roman"/>
+          <w:sz w:val="24"/>
+          <w:szCs w:val="24"/>
+        </w:rPr>
+      </w:pPr>
+      <w:r>
+        <w:rPr>
+          <w:rFonts w:ascii="Times New Roman" w:hAnsi="Times New Roman" w:cs="Times New Roman"/>
+          <w:sz w:val="24"/>
+          <w:szCs w:val="24"/>
+        </w:rPr>
+        <w:tab/>
+        <w:t>So, after we sent her the original Figma design. She iterated it was almost perfect, only thing we had to change was some of the icons since they were the same as the template she sent us.</w:t>
+      </w:r>
+    </w:p>
     <w:p>
       <w:pPr>
         <w:ind w:firstLine="720"/>
@@ -3375,7 +3476,7 @@
           <w:rFonts w:ascii="Times New Roman" w:hAnsi="Times New Roman" w:cs="Times New Roman"/>
         </w:rPr>
       </w:pPr>
-      <w:bookmarkStart w:id="13" w:name="_Toc181874422"/>
+      <w:bookmarkStart w:id="12" w:name="_Toc181874422"/>
       <w:r>
         <w:rPr>
           <w:rFonts w:ascii="Times New Roman" w:hAnsi="Times New Roman" w:cs="Times New Roman"/>
@@ -3383,7 +3484,7 @@
         <w:lastRenderedPageBreak/>
         <w:t>Changes Made</w:t>
       </w:r>
-      <w:bookmarkEnd w:id="13"/>
+      <w:bookmarkEnd w:id="12"/>
     </w:p>
     <w:p>
       <w:pPr>
@@ -3436,58 +3537,30 @@
           <w:szCs w:val="24"/>
         </w:rPr>
       </w:pPr>
-      <w:proofErr w:type="spellStart"/>
       <w:r>
         <w:rPr>
           <w:rFonts w:ascii="Times New Roman" w:hAnsi="Times New Roman" w:cs="Times New Roman"/>
           <w:sz w:val="24"/>
           <w:szCs w:val="24"/>
         </w:rPr>
-        <w:t>ToS</w:t>
-      </w:r>
-      <w:proofErr w:type="spellEnd"/>
-      <w:r>
+        <w:t>ToS Page: She wanted less pages, so she removed the ToS Page.</w:t>
+      </w:r>
+    </w:p>
+    <w:p>
+      <w:pPr>
+        <w:ind w:firstLine="720"/>
         <w:rPr>
           <w:rFonts w:ascii="Times New Roman" w:hAnsi="Times New Roman" w:cs="Times New Roman"/>
           <w:sz w:val="24"/>
           <w:szCs w:val="24"/>
         </w:rPr>
-        <w:t xml:space="preserve"> Page: She wanted less pages, so she removed the </w:t>
-      </w:r>
-      <w:proofErr w:type="spellStart"/>
+      </w:pPr>
       <w:r>
         <w:rPr>
           <w:rFonts w:ascii="Times New Roman" w:hAnsi="Times New Roman" w:cs="Times New Roman"/>
           <w:sz w:val="24"/>
           <w:szCs w:val="24"/>
         </w:rPr>
-        <w:t>ToS</w:t>
-      </w:r>
-      <w:proofErr w:type="spellEnd"/>
-      <w:r>
-        <w:rPr>
-          <w:rFonts w:ascii="Times New Roman" w:hAnsi="Times New Roman" w:cs="Times New Roman"/>
-          <w:sz w:val="24"/>
-          <w:szCs w:val="24"/>
-        </w:rPr>
-        <w:t xml:space="preserve"> Page.</w:t>
-      </w:r>
-    </w:p>
-    <w:p>
-      <w:pPr>
-        <w:ind w:firstLine="720"/>
-        <w:rPr>
-          <w:rFonts w:ascii="Times New Roman" w:hAnsi="Times New Roman" w:cs="Times New Roman"/>
-          <w:sz w:val="24"/>
-          <w:szCs w:val="24"/>
-        </w:rPr>
-      </w:pPr>
-      <w:r>
-        <w:rPr>
-          <w:rFonts w:ascii="Times New Roman" w:hAnsi="Times New Roman" w:cs="Times New Roman"/>
-          <w:sz w:val="24"/>
-          <w:szCs w:val="24"/>
-        </w:rPr>
         <w:t xml:space="preserve">///// Update Reservation Feature: </w:t>
       </w:r>
     </w:p>
@@ -3513,7 +3586,7 @@
           <w:rFonts w:ascii="Times New Roman" w:hAnsi="Times New Roman" w:cs="Times New Roman"/>
         </w:rPr>
       </w:pPr>
-      <w:bookmarkStart w:id="14" w:name="_Toc181874423"/>
+      <w:bookmarkStart w:id="13" w:name="_Toc181874423"/>
       <w:r>
         <w:rPr>
           <w:rFonts w:ascii="Times New Roman" w:hAnsi="Times New Roman" w:cs="Times New Roman"/>
@@ -3521,7 +3594,7 @@
         <w:lastRenderedPageBreak/>
         <w:t>Appendix 1</w:t>
       </w:r>
-      <w:bookmarkEnd w:id="14"/>
+      <w:bookmarkEnd w:id="13"/>
     </w:p>
     <w:p>
       <w:pPr>
@@ -3560,7 +3633,7 @@
           <w:rFonts w:ascii="Times New Roman" w:hAnsi="Times New Roman" w:cs="Times New Roman"/>
         </w:rPr>
       </w:pPr>
-      <w:bookmarkStart w:id="15" w:name="_Toc181874424"/>
+      <w:bookmarkStart w:id="14" w:name="_Toc181874424"/>
       <w:r>
         <w:rPr>
           <w:rFonts w:ascii="Times New Roman" w:hAnsi="Times New Roman" w:cs="Times New Roman"/>
@@ -3568,7 +3641,7 @@
         <w:lastRenderedPageBreak/>
         <w:t>Appendix 2</w:t>
       </w:r>
-      <w:bookmarkEnd w:id="15"/>
+      <w:bookmarkEnd w:id="14"/>
     </w:p>
     <w:p>
       <w:pPr>
@@ -3592,26 +3665,16 @@
           <w:sz w:val="24"/>
           <w:szCs w:val="24"/>
         </w:rPr>
-        <w:t xml:space="preserve">–Revised story map – indicate what has </w:t>
-      </w:r>
-      <w:proofErr w:type="gramStart"/>
+        <w:t>–Revised story map – indicate what has changed.</w:t>
+      </w:r>
       <w:r>
         <w:rPr>
           <w:rFonts w:ascii="Times New Roman" w:hAnsi="Times New Roman" w:cs="Times New Roman"/>
           <w:sz w:val="24"/>
           <w:szCs w:val="24"/>
         </w:rPr>
-        <w:t>changed.</w:t>
-      </w:r>
-      <w:r>
-        <w:rPr>
-          <w:rFonts w:ascii="Times New Roman" w:hAnsi="Times New Roman" w:cs="Times New Roman"/>
-          <w:sz w:val="24"/>
-          <w:szCs w:val="24"/>
-        </w:rPr>
         <w:t>.</w:t>
       </w:r>
-      <w:proofErr w:type="gramEnd"/>
       <w:r>
         <w:rPr>
           <w:rFonts w:ascii="Times New Roman" w:hAnsi="Times New Roman" w:cs="Times New Roman"/>
@@ -3627,7 +3690,7 @@
           <w:rFonts w:ascii="Times New Roman" w:hAnsi="Times New Roman" w:cs="Times New Roman"/>
         </w:rPr>
       </w:pPr>
-      <w:bookmarkStart w:id="16" w:name="_Toc181874425"/>
+      <w:bookmarkStart w:id="15" w:name="_Toc181874425"/>
       <w:r>
         <w:rPr>
           <w:rFonts w:ascii="Times New Roman" w:hAnsi="Times New Roman" w:cs="Times New Roman"/>
@@ -3635,7 +3698,7 @@
         <w:lastRenderedPageBreak/>
         <w:t>References</w:t>
       </w:r>
-      <w:bookmarkEnd w:id="16"/>
+      <w:bookmarkEnd w:id="15"/>
     </w:p>
     <w:p>
       <w:pPr>
@@ -3669,24 +3732,12 @@
           <w:i/>
           <w:iCs/>
         </w:rPr>
-        <w:t xml:space="preserve">What is a gaming </w:t>
-      </w:r>
-      <w:proofErr w:type="gramStart"/>
-      <w:r>
-        <w:rPr>
-          <w:i/>
-          <w:iCs/>
-        </w:rPr>
-        <w:t>lounge?</w:t>
-      </w:r>
-      <w:r>
-        <w:t>.</w:t>
-      </w:r>
-      <w:proofErr w:type="gramEnd"/>
-      <w:r>
-        <w:t xml:space="preserve"> Join It. </w:t>
-      </w:r>
-      <w:hyperlink r:id="rId11" w:anchor=":~:text=It%20can%20also%20include%20tournaments,of%20a%20hang-out%20hub" w:history="1">
+        <w:t>What is a gaming lounge?</w:t>
+      </w:r>
+      <w:r>
+        <w:t xml:space="preserve">. Join It. </w:t>
+      </w:r>
+      <w:hyperlink r:id="rId12" w:anchor=":~:text=It%20can%20also%20include%20tournaments,of%20a%20hang-out%20hub" w:history="1">
         <w:r>
           <w:rPr>
             <w:rStyle w:val="Hyperlink"/>
@@ -3703,6 +3754,79 @@
         <w:pStyle w:val="NormalWeb"/>
         <w:ind w:left="567" w:hanging="567"/>
       </w:pPr>
+      <w:r>
+        <w:t>Nielsen</w:t>
+      </w:r>
+      <w:r>
+        <w:t xml:space="preserve">, </w:t>
+      </w:r>
+      <w:r>
+        <w:t>J</w:t>
+      </w:r>
+      <w:r>
+        <w:t>. (202</w:t>
+      </w:r>
+      <w:r>
+        <w:t>4</w:t>
+      </w:r>
+      <w:r>
+        <w:t xml:space="preserve">, </w:t>
+      </w:r>
+      <w:r>
+        <w:t>Jan</w:t>
+      </w:r>
+      <w:r>
+        <w:t xml:space="preserve"> 3</w:t>
+      </w:r>
+      <w:r>
+        <w:t>0</w:t>
+      </w:r>
+      <w:r>
+        <w:t xml:space="preserve">). </w:t>
+      </w:r>
+      <w:r>
+        <w:rPr>
+          <w:i/>
+          <w:iCs/>
+        </w:rPr>
+        <w:t>10 Usability Heuristics for User Interface Design</w:t>
+      </w:r>
+      <w:r>
+        <w:rPr>
+          <w:i/>
+          <w:iCs/>
+        </w:rPr>
+        <w:t>?</w:t>
+      </w:r>
+      <w:r>
+        <w:t xml:space="preserve"> </w:t>
+      </w:r>
+      <w:r>
+        <w:t>NN Group</w:t>
+      </w:r>
+      <w:r>
+        <w:t xml:space="preserve"> </w:t>
+      </w:r>
+      <w:hyperlink r:id="rId13" w:history="1">
+        <w:r>
+          <w:rPr>
+            <w:rStyle w:val="Hyperlink"/>
+          </w:rPr>
+          <w:t>https://www.nngroup.com/articles/ten-usability-heuristics/</w:t>
+        </w:r>
+      </w:hyperlink>
+    </w:p>
+    <w:p>
+      <w:pPr>
+        <w:pStyle w:val="NormalWeb"/>
+        <w:ind w:left="567" w:hanging="567"/>
+      </w:pPr>
+    </w:p>
+    <w:p>
+      <w:pPr>
+        <w:pStyle w:val="NormalWeb"/>
+        <w:ind w:left="567" w:hanging="567"/>
+      </w:pPr>
     </w:p>
     <w:p>
       <w:pPr>
@@ -3725,7 +3849,7 @@
           <w:rFonts w:ascii="Times New Roman" w:hAnsi="Times New Roman" w:cs="Times New Roman"/>
         </w:rPr>
       </w:pPr>
-      <w:bookmarkStart w:id="17" w:name="_Toc181874426"/>
+      <w:bookmarkStart w:id="16" w:name="_Toc181874426"/>
       <w:r>
         <w:rPr>
           <w:rFonts w:ascii="Times New Roman" w:hAnsi="Times New Roman" w:cs="Times New Roman"/>
@@ -3733,7 +3857,7 @@
         <w:lastRenderedPageBreak/>
         <w:t>Project Plan</w:t>
       </w:r>
-      <w:bookmarkEnd w:id="17"/>
+      <w:bookmarkEnd w:id="16"/>
     </w:p>
     <w:p>
       <w:pPr>
@@ -5498,6 +5622,97 @@
     </w:lvl>
   </w:abstractNum>
   <w:abstractNum w:abstractNumId="14" w15:restartNumberingAfterBreak="0">
+    <w:nsid w:val="79101FD9"/>
+    <w:multiLevelType w:val="hybridMultilevel"/>
+    <w:tmpl w:val="3FEA81A8"/>
+    <w:lvl w:ilvl="0" w:tplc="CF465E8A">
+      <w:start w:val="1"/>
+      <w:numFmt w:val="decimal"/>
+      <w:lvlText w:val="%1."/>
+      <w:lvlJc w:val="left"/>
+      <w:pPr>
+        <w:ind w:left="1080" w:hanging="360"/>
+      </w:pPr>
+      <w:rPr>
+        <w:rFonts w:eastAsiaTheme="minorEastAsia" w:hint="default"/>
+        <w:color w:val="auto"/>
+        <w:sz w:val="24"/>
+      </w:rPr>
+    </w:lvl>
+    <w:lvl w:ilvl="1" w:tplc="04090019" w:tentative="1">
+      <w:start w:val="1"/>
+      <w:numFmt w:val="lowerLetter"/>
+      <w:lvlText w:val="%2."/>
+      <w:lvlJc w:val="left"/>
+      <w:pPr>
+        <w:ind w:left="1800" w:hanging="360"/>
+      </w:pPr>
+    </w:lvl>
+    <w:lvl w:ilvl="2" w:tplc="0409001B" w:tentative="1">
+      <w:start w:val="1"/>
+      <w:numFmt w:val="lowerRoman"/>
+      <w:lvlText w:val="%3."/>
+      <w:lvlJc w:val="right"/>
+      <w:pPr>
+        <w:ind w:left="2520" w:hanging="180"/>
+      </w:pPr>
+    </w:lvl>
+    <w:lvl w:ilvl="3" w:tplc="0409000F" w:tentative="1">
+      <w:start w:val="1"/>
+      <w:numFmt w:val="decimal"/>
+      <w:lvlText w:val="%4."/>
+      <w:lvlJc w:val="left"/>
+      <w:pPr>
+        <w:ind w:left="3240" w:hanging="360"/>
+      </w:pPr>
+    </w:lvl>
+    <w:lvl w:ilvl="4" w:tplc="04090019" w:tentative="1">
+      <w:start w:val="1"/>
+      <w:numFmt w:val="lowerLetter"/>
+      <w:lvlText w:val="%5."/>
+      <w:lvlJc w:val="left"/>
+      <w:pPr>
+        <w:ind w:left="3960" w:hanging="360"/>
+      </w:pPr>
+    </w:lvl>
+    <w:lvl w:ilvl="5" w:tplc="0409001B" w:tentative="1">
+      <w:start w:val="1"/>
+      <w:numFmt w:val="lowerRoman"/>
+      <w:lvlText w:val="%6."/>
+      <w:lvlJc w:val="right"/>
+      <w:pPr>
+        <w:ind w:left="4680" w:hanging="180"/>
+      </w:pPr>
+    </w:lvl>
+    <w:lvl w:ilvl="6" w:tplc="0409000F" w:tentative="1">
+      <w:start w:val="1"/>
+      <w:numFmt w:val="decimal"/>
+      <w:lvlText w:val="%7."/>
+      <w:lvlJc w:val="left"/>
+      <w:pPr>
+        <w:ind w:left="5400" w:hanging="360"/>
+      </w:pPr>
+    </w:lvl>
+    <w:lvl w:ilvl="7" w:tplc="04090019" w:tentative="1">
+      <w:start w:val="1"/>
+      <w:numFmt w:val="lowerLetter"/>
+      <w:lvlText w:val="%8."/>
+      <w:lvlJc w:val="left"/>
+      <w:pPr>
+        <w:ind w:left="6120" w:hanging="360"/>
+      </w:pPr>
+    </w:lvl>
+    <w:lvl w:ilvl="8" w:tplc="0409001B" w:tentative="1">
+      <w:start w:val="1"/>
+      <w:numFmt w:val="lowerRoman"/>
+      <w:lvlText w:val="%9."/>
+      <w:lvlJc w:val="right"/>
+      <w:pPr>
+        <w:ind w:left="6840" w:hanging="180"/>
+      </w:pPr>
+    </w:lvl>
+  </w:abstractNum>
+  <w:abstractNum w:abstractNumId="15" w15:restartNumberingAfterBreak="0">
     <w:nsid w:val="7AA71AD5"/>
     <w:multiLevelType w:val="multilevel"/>
     <w:tmpl w:val="4BA8D642"/>
@@ -5641,7 +5856,7 @@
     <w:abstractNumId w:val="2"/>
   </w:num>
   <w:num w:numId="11">
-    <w:abstractNumId w:val="14"/>
+    <w:abstractNumId w:val="15"/>
   </w:num>
   <w:num w:numId="12">
     <w:abstractNumId w:val="1"/>
@@ -5654,6 +5869,9 @@
   </w:num>
   <w:num w:numId="15">
     <w:abstractNumId w:val="0"/>
+  </w:num>
+  <w:num w:numId="16">
+    <w:abstractNumId w:val="14"/>
   </w:num>
 </w:numbering>
 </file>
@@ -6268,6 +6486,7 @@
   <w:style w:type="character" w:default="1" w:styleId="DefaultParagraphFont">
     <w:name w:val="Default Paragraph Font"/>
     <w:uiPriority w:val="1"/>
+    <w:semiHidden/>
     <w:unhideWhenUsed/>
   </w:style>
   <w:style w:type="table" w:default="1" w:styleId="TableNormal">

</xml_diff>

<commit_message>
Worked on appendix 1 and 2
</commit_message>
<xml_diff>
--- a/Deliverable 6/Sys_Dev_Deliverable06.docx
+++ b/Deliverable 6/Sys_Dev_Deliverable06.docx
@@ -364,7 +364,27 @@
           <w:spacing w:val="-2"/>
           <w:lang w:val="fr-FR"/>
         </w:rPr>
-        <w:t>Mohammed Hosein Ali</w:t>
+        <w:t xml:space="preserve">Mohammed </w:t>
+      </w:r>
+      <w:proofErr w:type="spellStart"/>
+      <w:r>
+        <w:rPr>
+          <w:rFonts w:ascii="Times New Roman" w:hAnsi="Times New Roman" w:cs="Times New Roman"/>
+          <w:color w:val="0D0D0D"/>
+          <w:spacing w:val="-2"/>
+          <w:lang w:val="fr-FR"/>
+        </w:rPr>
+        <w:t>Hosein</w:t>
+      </w:r>
+      <w:proofErr w:type="spellEnd"/>
+      <w:r>
+        <w:rPr>
+          <w:rFonts w:ascii="Times New Roman" w:hAnsi="Times New Roman" w:cs="Times New Roman"/>
+          <w:color w:val="0D0D0D"/>
+          <w:spacing w:val="-2"/>
+          <w:lang w:val="fr-FR"/>
+        </w:rPr>
+        <w:t xml:space="preserve"> Ali</w:t>
       </w:r>
     </w:p>
     <w:p>
@@ -471,8 +491,17 @@
           <w:rFonts w:ascii="Times New Roman" w:hAnsi="Times New Roman" w:cs="Times New Roman"/>
           <w:color w:val="0D0D0D"/>
         </w:rPr>
-        <w:t>In collaboration with CyberStation</w:t>
-      </w:r>
+        <w:t xml:space="preserve">In collaboration with </w:t>
+      </w:r>
+      <w:proofErr w:type="spellStart"/>
+      <w:r>
+        <w:rPr>
+          <w:rFonts w:ascii="Times New Roman" w:hAnsi="Times New Roman" w:cs="Times New Roman"/>
+          <w:color w:val="0D0D0D"/>
+        </w:rPr>
+        <w:t>CyberStation</w:t>
+      </w:r>
+      <w:proofErr w:type="spellEnd"/>
     </w:p>
     <w:p>
       <w:pPr>
@@ -1039,7 +1068,21 @@
         <w:rPr>
           <w:rFonts w:ascii="Times New Roman" w:hAnsi="Times New Roman" w:cs="Times New Roman"/>
         </w:rPr>
-        <w:t>Mohammed Hosein Ali,</w:t>
+        <w:t xml:space="preserve">Mohammed </w:t>
+      </w:r>
+      <w:proofErr w:type="spellStart"/>
+      <w:r>
+        <w:rPr>
+          <w:rFonts w:ascii="Times New Roman" w:hAnsi="Times New Roman" w:cs="Times New Roman"/>
+        </w:rPr>
+        <w:t>Hosein</w:t>
+      </w:r>
+      <w:proofErr w:type="spellEnd"/>
+      <w:r>
+        <w:rPr>
+          <w:rFonts w:ascii="Times New Roman" w:hAnsi="Times New Roman" w:cs="Times New Roman"/>
+        </w:rPr>
+        <w:t xml:space="preserve"> Ali,</w:t>
       </w:r>
       <w:r>
         <w:rPr>
@@ -1550,12 +1593,14 @@
         </w:rPr>
         <w:t xml:space="preserve"> </w:t>
       </w:r>
+      <w:proofErr w:type="gramStart"/>
       <w:r>
         <w:rPr>
           <w:rFonts w:ascii="Times New Roman" w:hAnsi="Times New Roman" w:cs="Times New Roman"/>
         </w:rPr>
         <w:t>W.D</w:t>
       </w:r>
+      <w:proofErr w:type="gramEnd"/>
     </w:p>
     <w:sdt>
       <w:sdtPr>
@@ -3451,7 +3496,25 @@
           <w:szCs w:val="24"/>
         </w:rPr>
         <w:tab/>
-        <w:t>So, after we sent her the original Figma design. She iterated it was almost perfect, only thing we had to change was some of the icons since they were the same as the template she sent us.</w:t>
+        <w:t xml:space="preserve">So, after we sent her the original Figma design. She iterated it was almost perfect, only thing we had to change was some of the icons since they were the same as the </w:t>
+      </w:r>
+      <w:proofErr w:type="gramStart"/>
+      <w:r>
+        <w:rPr>
+          <w:rFonts w:ascii="Times New Roman" w:hAnsi="Times New Roman" w:cs="Times New Roman"/>
+          <w:sz w:val="24"/>
+          <w:szCs w:val="24"/>
+        </w:rPr>
+        <w:t>template</w:t>
+      </w:r>
+      <w:proofErr w:type="gramEnd"/>
+      <w:r>
+        <w:rPr>
+          <w:rFonts w:ascii="Times New Roman" w:hAnsi="Times New Roman" w:cs="Times New Roman"/>
+          <w:sz w:val="24"/>
+          <w:szCs w:val="24"/>
+        </w:rPr>
+        <w:t xml:space="preserve"> she sent us.</w:t>
       </w:r>
     </w:p>
     <w:p>
@@ -3537,13 +3600,41 @@
           <w:szCs w:val="24"/>
         </w:rPr>
       </w:pPr>
+      <w:proofErr w:type="spellStart"/>
       <w:r>
         <w:rPr>
           <w:rFonts w:ascii="Times New Roman" w:hAnsi="Times New Roman" w:cs="Times New Roman"/>
           <w:sz w:val="24"/>
           <w:szCs w:val="24"/>
         </w:rPr>
-        <w:t>ToS Page: She wanted less pages, so she removed the ToS Page.</w:t>
+        <w:t>ToS</w:t>
+      </w:r>
+      <w:proofErr w:type="spellEnd"/>
+      <w:r>
+        <w:rPr>
+          <w:rFonts w:ascii="Times New Roman" w:hAnsi="Times New Roman" w:cs="Times New Roman"/>
+          <w:sz w:val="24"/>
+          <w:szCs w:val="24"/>
+        </w:rPr>
+        <w:t xml:space="preserve"> Page: She wanted less pages, so she removed the </w:t>
+      </w:r>
+      <w:proofErr w:type="spellStart"/>
+      <w:r>
+        <w:rPr>
+          <w:rFonts w:ascii="Times New Roman" w:hAnsi="Times New Roman" w:cs="Times New Roman"/>
+          <w:sz w:val="24"/>
+          <w:szCs w:val="24"/>
+        </w:rPr>
+        <w:t>ToS</w:t>
+      </w:r>
+      <w:proofErr w:type="spellEnd"/>
+      <w:r>
+        <w:rPr>
+          <w:rFonts w:ascii="Times New Roman" w:hAnsi="Times New Roman" w:cs="Times New Roman"/>
+          <w:sz w:val="24"/>
+          <w:szCs w:val="24"/>
+        </w:rPr>
+        <w:t xml:space="preserve"> Page.</w:t>
       </w:r>
     </w:p>
     <w:p>
@@ -3614,9 +3705,63 @@
       </w:pPr>
       <w:r>
         <w:rPr>
-          <w:rFonts w:ascii="Times New Roman" w:hAnsi="Times New Roman" w:cs="Times New Roman"/>
-        </w:rPr>
-        <w:t xml:space="preserve">– Revised User stories and tests – indicate what has changed, plus any new user stories. </w:t>
+          <w:noProof/>
+        </w:rPr>
+        <w:drawing>
+          <wp:inline distT="0" distB="0" distL="0" distR="0" wp14:anchorId="25306CC6" wp14:editId="68C435F7">
+            <wp:extent cx="5943600" cy="4526915"/>
+            <wp:effectExtent l="0" t="0" r="0" b="6985"/>
+            <wp:docPr id="4" name="Picture 4"/>
+            <wp:cNvGraphicFramePr>
+              <a:graphicFrameLocks xmlns:a="http://schemas.openxmlformats.org/drawingml/2006/main" noChangeAspect="1"/>
+            </wp:cNvGraphicFramePr>
+            <a:graphic xmlns:a="http://schemas.openxmlformats.org/drawingml/2006/main">
+              <a:graphicData uri="http://schemas.openxmlformats.org/drawingml/2006/picture">
+                <pic:pic xmlns:pic="http://schemas.openxmlformats.org/drawingml/2006/picture">
+                  <pic:nvPicPr>
+                    <pic:cNvPr id="1" name=""/>
+                    <pic:cNvPicPr/>
+                  </pic:nvPicPr>
+                  <pic:blipFill>
+                    <a:blip r:embed="rId12"/>
+                    <a:stretch>
+                      <a:fillRect/>
+                    </a:stretch>
+                  </pic:blipFill>
+                  <pic:spPr>
+                    <a:xfrm>
+                      <a:off x="0" y="0"/>
+                      <a:ext cx="5943600" cy="4526915"/>
+                    </a:xfrm>
+                    <a:prstGeom prst="rect">
+                      <a:avLst/>
+                    </a:prstGeom>
+                  </pic:spPr>
+                </pic:pic>
+              </a:graphicData>
+            </a:graphic>
+          </wp:inline>
+        </w:drawing>
+      </w:r>
+    </w:p>
+    <w:p>
+      <w:pPr>
+        <w:rPr>
+          <w:rFonts w:ascii="Times New Roman" w:hAnsi="Times New Roman" w:cs="Times New Roman"/>
+        </w:rPr>
+      </w:pPr>
+    </w:p>
+    <w:p>
+      <w:pPr>
+        <w:rPr>
+          <w:rFonts w:ascii="Times New Roman" w:hAnsi="Times New Roman" w:cs="Times New Roman"/>
+        </w:rPr>
+      </w:pPr>
+      <w:r>
+        <w:rPr>
+          <w:rFonts w:ascii="Times New Roman" w:hAnsi="Times New Roman" w:cs="Times New Roman"/>
+        </w:rPr>
+        <w:t>Nothing has changed on the user stories.</w:t>
       </w:r>
       <w:r>
         <w:rPr>
@@ -3660,20 +3805,83 @@
         </w:rPr>
       </w:pPr>
       <w:r>
-        <w:rPr>
-          <w:rFonts w:ascii="Times New Roman" w:hAnsi="Times New Roman" w:cs="Times New Roman"/>
-          <w:sz w:val="24"/>
-          <w:szCs w:val="24"/>
-        </w:rPr>
-        <w:t>–Revised story map – indicate what has changed.</w:t>
-      </w:r>
-      <w:r>
-        <w:rPr>
-          <w:rFonts w:ascii="Times New Roman" w:hAnsi="Times New Roman" w:cs="Times New Roman"/>
-          <w:sz w:val="24"/>
-          <w:szCs w:val="24"/>
-        </w:rPr>
-        <w:t>.</w:t>
+        <w:drawing>
+          <wp:inline distT="0" distB="0" distL="0" distR="0" wp14:anchorId="1BD533A7" wp14:editId="5D2B5AC5">
+            <wp:extent cx="5943600" cy="3896995"/>
+            <wp:effectExtent l="0" t="0" r="0" b="1905"/>
+            <wp:docPr id="230412233" name="Picture 1" descr="A diagram of a website&#10;&#10;Description automatically generated with medium confidence"/>
+            <wp:cNvGraphicFramePr>
+              <a:graphicFrameLocks xmlns:a="http://schemas.openxmlformats.org/drawingml/2006/main" noChangeAspect="1"/>
+            </wp:cNvGraphicFramePr>
+            <a:graphic xmlns:a="http://schemas.openxmlformats.org/drawingml/2006/main">
+              <a:graphicData uri="http://schemas.openxmlformats.org/drawingml/2006/picture">
+                <pic:pic xmlns:pic="http://schemas.openxmlformats.org/drawingml/2006/picture">
+                  <pic:nvPicPr>
+                    <pic:cNvPr id="230412233" name="Picture 1" descr="A diagram of a website&#10;&#10;Description automatically generated with medium confidence"/>
+                    <pic:cNvPicPr/>
+                  </pic:nvPicPr>
+                  <pic:blipFill>
+                    <a:blip r:embed="rId13"/>
+                    <a:stretch>
+                      <a:fillRect/>
+                    </a:stretch>
+                  </pic:blipFill>
+                  <pic:spPr>
+                    <a:xfrm>
+                      <a:off x="0" y="0"/>
+                      <a:ext cx="5943600" cy="3896995"/>
+                    </a:xfrm>
+                    <a:prstGeom prst="rect">
+                      <a:avLst/>
+                    </a:prstGeom>
+                  </pic:spPr>
+                </pic:pic>
+              </a:graphicData>
+            </a:graphic>
+          </wp:inline>
+        </w:drawing>
+      </w:r>
+    </w:p>
+    <w:p>
+      <w:pPr>
+        <w:rPr>
+          <w:rFonts w:ascii="Times New Roman" w:hAnsi="Times New Roman" w:cs="Times New Roman"/>
+        </w:rPr>
+      </w:pPr>
+      <w:hyperlink r:id="rId14" w:history="1">
+        <w:r>
+          <w:rPr>
+            <w:rStyle w:val="Hyperlink"/>
+            <w:rFonts w:ascii="Times New Roman" w:hAnsi="Times New Roman" w:cs="Times New Roman"/>
+          </w:rPr>
+          <w:t>https://miro.com/welcomeonboard/SlIybUFUcWtiek9Cb3dhZXVDUzlQcHVwYm12MlhUbzl1QndPRDFTRUx5amJQdUV2d3VlTEN2UU9vcWx3ZktkYXwzNDU4NzY0NjAyNzYwOTI2MjgwfDI=?share_link_id=819384719455</w:t>
+        </w:r>
+      </w:hyperlink>
+      <w:r>
+        <w:rPr>
+          <w:rFonts w:ascii="Times New Roman" w:hAnsi="Times New Roman" w:cs="Times New Roman"/>
+        </w:rPr>
+        <w:t xml:space="preserve"> </w:t>
+      </w:r>
+    </w:p>
+    <w:p>
+      <w:pPr>
+        <w:rPr>
+          <w:rFonts w:ascii="Times New Roman" w:hAnsi="Times New Roman" w:cs="Times New Roman"/>
+        </w:rPr>
+      </w:pPr>
+    </w:p>
+    <w:p>
+      <w:pPr>
+        <w:rPr>
+          <w:rFonts w:ascii="Times New Roman" w:hAnsi="Times New Roman" w:cs="Times New Roman"/>
+        </w:rPr>
+      </w:pPr>
+      <w:r>
+        <w:rPr>
+          <w:rFonts w:ascii="Times New Roman" w:hAnsi="Times New Roman" w:cs="Times New Roman"/>
+        </w:rPr>
+        <w:t>We haven’t changed anything on the user stories map.</w:t>
       </w:r>
       <w:r>
         <w:rPr>
@@ -3732,12 +3940,24 @@
           <w:i/>
           <w:iCs/>
         </w:rPr>
-        <w:t>What is a gaming lounge?</w:t>
-      </w:r>
-      <w:r>
-        <w:t xml:space="preserve">. Join It. </w:t>
-      </w:r>
-      <w:hyperlink r:id="rId12" w:anchor=":~:text=It%20can%20also%20include%20tournaments,of%20a%20hang-out%20hub" w:history="1">
+        <w:t xml:space="preserve">What is a gaming </w:t>
+      </w:r>
+      <w:proofErr w:type="gramStart"/>
+      <w:r>
+        <w:rPr>
+          <w:i/>
+          <w:iCs/>
+        </w:rPr>
+        <w:t>lounge?</w:t>
+      </w:r>
+      <w:r>
+        <w:t>.</w:t>
+      </w:r>
+      <w:proofErr w:type="gramEnd"/>
+      <w:r>
+        <w:t xml:space="preserve"> Join It. </w:t>
+      </w:r>
+      <w:hyperlink r:id="rId15" w:anchor=":~:text=It%20can%20also%20include%20tournaments,of%20a%20hang-out%20hub" w:history="1">
         <w:r>
           <w:rPr>
             <w:rStyle w:val="Hyperlink"/>
@@ -3802,12 +4022,9 @@
         <w:t xml:space="preserve"> </w:t>
       </w:r>
       <w:r>
-        <w:t>NN Group</w:t>
-      </w:r>
-      <w:r>
-        <w:t xml:space="preserve"> </w:t>
-      </w:r>
-      <w:hyperlink r:id="rId13" w:history="1">
+        <w:t xml:space="preserve">NN Group </w:t>
+      </w:r>
+      <w:hyperlink r:id="rId16" w:history="1">
         <w:r>
           <w:rPr>
             <w:rStyle w:val="Hyperlink"/>

</xml_diff>

<commit_message>
Added Ex Overview, Changes Made
</commit_message>
<xml_diff>
--- a/Deliverable 6/Sys_Dev_Deliverable06.docx
+++ b/Deliverable 6/Sys_Dev_Deliverable06.docx
@@ -2916,6 +2916,7 @@
     <w:p>
       <w:pPr>
         <w:spacing w:line="276" w:lineRule="auto"/>
+        <w:ind w:firstLine="720"/>
         <w:jc w:val="both"/>
         <w:rPr>
           <w:rFonts w:ascii="Times New Roman" w:hAnsi="Times New Roman" w:cs="Times New Roman"/>
@@ -2929,17 +2930,48 @@
           <w:sz w:val="24"/>
           <w:szCs w:val="24"/>
         </w:rPr>
-        <w:tab/>
-      </w:r>
-      <w:r>
+        <w:t>In this deliverable, we had to design the Prototype UI in Figma for the website and note down what had changed or been added since the last deliverable.</w:t>
+      </w:r>
+    </w:p>
+    <w:p>
+      <w:pPr>
+        <w:spacing w:line="276" w:lineRule="auto"/>
+        <w:jc w:val="both"/>
         <w:rPr>
           <w:rFonts w:ascii="Times New Roman" w:hAnsi="Times New Roman" w:cs="Times New Roman"/>
           <w:sz w:val="24"/>
           <w:szCs w:val="24"/>
         </w:rPr>
-        <w:t>In this deliverable, we had to design Prototype UI in Figma for the website.</w:t>
-      </w:r>
-    </w:p>
+      </w:pPr>
+      <w:r>
+        <w:rPr>
+          <w:rFonts w:ascii="Times New Roman" w:hAnsi="Times New Roman" w:cs="Times New Roman"/>
+          <w:sz w:val="24"/>
+          <w:szCs w:val="24"/>
+        </w:rPr>
+        <w:tab/>
+        <w:t xml:space="preserve">No big changes big has been made to the User Stories or Story Map. Only small changes like design/front-end of the website and wanting less pages such as removing the </w:t>
+      </w:r>
+      <w:proofErr w:type="spellStart"/>
+      <w:r>
+        <w:rPr>
+          <w:rFonts w:ascii="Times New Roman" w:hAnsi="Times New Roman" w:cs="Times New Roman"/>
+          <w:sz w:val="24"/>
+          <w:szCs w:val="24"/>
+        </w:rPr>
+        <w:t>ToS</w:t>
+      </w:r>
+      <w:proofErr w:type="spellEnd"/>
+      <w:r>
+        <w:rPr>
+          <w:rFonts w:ascii="Times New Roman" w:hAnsi="Times New Roman" w:cs="Times New Roman"/>
+          <w:sz w:val="24"/>
+          <w:szCs w:val="24"/>
+        </w:rPr>
+        <w:t xml:space="preserve"> page.</w:t>
+      </w:r>
+    </w:p>
+    <w:p/>
     <w:p>
       <w:pPr>
         <w:rPr>
@@ -3564,20 +3596,6 @@
         <w:ind w:firstLine="720"/>
         <w:rPr>
           <w:rFonts w:ascii="Times New Roman" w:hAnsi="Times New Roman" w:cs="Times New Roman"/>
-        </w:rPr>
-      </w:pPr>
-      <w:r>
-        <w:rPr>
-          <w:rFonts w:ascii="Times New Roman" w:hAnsi="Times New Roman" w:cs="Times New Roman"/>
-        </w:rPr>
-        <w:t>Describe the changes from one prototype to the next: For example, “In the initial prototype, the login button was at the lower right corner of the screen; the client wanted it to be more prominent, so we placed it in the center of the screen, made the text larger and the button itself bright green.”.</w:t>
-      </w:r>
-    </w:p>
-    <w:p>
-      <w:pPr>
-        <w:ind w:firstLine="720"/>
-        <w:rPr>
-          <w:rFonts w:ascii="Times New Roman" w:hAnsi="Times New Roman" w:cs="Times New Roman"/>
           <w:sz w:val="24"/>
           <w:szCs w:val="24"/>
         </w:rPr>
@@ -3652,7 +3670,43 @@
           <w:sz w:val="24"/>
           <w:szCs w:val="24"/>
         </w:rPr>
-        <w:t xml:space="preserve">///// Update Reservation Feature: </w:t>
+        <w:t>Updated Admin Design</w:t>
+      </w:r>
+    </w:p>
+    <w:p>
+      <w:pPr>
+        <w:rPr>
+          <w:rFonts w:ascii="Times New Roman" w:hAnsi="Times New Roman" w:cs="Times New Roman"/>
+          <w:sz w:val="24"/>
+          <w:szCs w:val="24"/>
+        </w:rPr>
+      </w:pPr>
+      <w:r>
+        <w:rPr>
+          <w:rFonts w:ascii="Times New Roman" w:hAnsi="Times New Roman" w:cs="Times New Roman"/>
+          <w:sz w:val="24"/>
+          <w:szCs w:val="24"/>
+        </w:rPr>
+        <w:tab/>
+        <w:t>Created the Reservation page view for admin</w:t>
+      </w:r>
+    </w:p>
+    <w:p>
+      <w:pPr>
+        <w:rPr>
+          <w:rFonts w:ascii="Times New Roman" w:hAnsi="Times New Roman" w:cs="Times New Roman"/>
+          <w:sz w:val="24"/>
+          <w:szCs w:val="24"/>
+        </w:rPr>
+      </w:pPr>
+      <w:r>
+        <w:rPr>
+          <w:rFonts w:ascii="Times New Roman" w:hAnsi="Times New Roman" w:cs="Times New Roman"/>
+          <w:sz w:val="24"/>
+          <w:szCs w:val="24"/>
+        </w:rPr>
+        <w:tab/>
+        <w:t>Implemented delete feature to Reservations</w:t>
       </w:r>
     </w:p>
     <w:p>
@@ -3805,6 +3859,9 @@
         </w:rPr>
       </w:pPr>
       <w:r>
+        <w:rPr>
+          <w:noProof/>
+        </w:rPr>
         <w:drawing>
           <wp:inline distT="0" distB="0" distL="0" distR="0" wp14:anchorId="1BD533A7" wp14:editId="5D2B5AC5">
             <wp:extent cx="5943600" cy="3896995"/>

</xml_diff>

<commit_message>
Deliverable 6, 10 Usability
</commit_message>
<xml_diff>
--- a/Deliverable 6/Sys_Dev_Deliverable06.docx
+++ b/Deliverable 6/Sys_Dev_Deliverable06.docx
@@ -1,6 +1,6 @@
 
 <file path=word/document.xml><?xml version="1.0" encoding="utf-8"?>
-<w:document xmlns:wpc="http://schemas.microsoft.com/office/word/2010/wordprocessingCanvas" xmlns:cx="http://schemas.microsoft.com/office/drawing/2014/chartex" xmlns:cx1="http://schemas.microsoft.com/office/drawing/2015/9/8/chartex" xmlns:cx2="http://schemas.microsoft.com/office/drawing/2015/10/21/chartex" xmlns:cx3="http://schemas.microsoft.com/office/drawing/2016/5/9/chartex" xmlns:cx4="http://schemas.microsoft.com/office/drawing/2016/5/10/chartex" xmlns:cx5="http://schemas.microsoft.com/office/drawing/2016/5/11/chartex" xmlns:cx6="http://schemas.microsoft.com/office/drawing/2016/5/12/chartex" xmlns:cx7="http://schemas.microsoft.com/office/drawing/2016/5/13/chartex" xmlns:cx8="http://schemas.microsoft.com/office/drawing/2016/5/14/chartex" xmlns:mc="http://schemas.openxmlformats.org/markup-compatibility/2006" xmlns:aink="http://schemas.microsoft.com/office/drawing/2016/ink" xmlns:am3d="http://schemas.microsoft.com/office/drawing/2017/model3d" xmlns:o="urn:schemas-microsoft-com:office:office" xmlns:r="http://schemas.openxmlformats.org/officeDocument/2006/relationships" xmlns:m="http://schemas.openxmlformats.org/officeDocument/2006/math" xmlns:v="urn:schemas-microsoft-com:vml" xmlns:wp14="http://schemas.microsoft.com/office/word/2010/wordprocessingDrawing" xmlns:wp="http://schemas.openxmlformats.org/drawingml/2006/wordprocessingDrawing" xmlns:w10="urn:schemas-microsoft-com:office:word" xmlns:w="http://schemas.openxmlformats.org/wordprocessingml/2006/main" xmlns:w14="http://schemas.microsoft.com/office/word/2010/wordml" xmlns:w15="http://schemas.microsoft.com/office/word/2012/wordml" xmlns:w16cex="http://schemas.microsoft.com/office/word/2018/wordml/cex" xmlns:w16cid="http://schemas.microsoft.com/office/word/2016/wordml/cid" xmlns:w16="http://schemas.microsoft.com/office/word/2018/wordml" xmlns:w16sdtdh="http://schemas.microsoft.com/office/word/2020/wordml/sdtdatahash" xmlns:w16se="http://schemas.microsoft.com/office/word/2015/wordml/symex" xmlns:wpg="http://schemas.microsoft.com/office/word/2010/wordprocessingGroup" xmlns:wpi="http://schemas.microsoft.com/office/word/2010/wordprocessingInk" xmlns:wne="http://schemas.microsoft.com/office/word/2006/wordml" xmlns:wps="http://schemas.microsoft.com/office/word/2010/wordprocessingShape" mc:Ignorable="w14 w15 w16se w16cid w16 w16cex w16sdtdh wp14">
+<w:document xmlns:wpc="http://schemas.microsoft.com/office/word/2010/wordprocessingCanvas" xmlns:cx="http://schemas.microsoft.com/office/drawing/2014/chartex" xmlns:cx1="http://schemas.microsoft.com/office/drawing/2015/9/8/chartex" xmlns:cx2="http://schemas.microsoft.com/office/drawing/2015/10/21/chartex" xmlns:cx3="http://schemas.microsoft.com/office/drawing/2016/5/9/chartex" xmlns:cx4="http://schemas.microsoft.com/office/drawing/2016/5/10/chartex" xmlns:cx5="http://schemas.microsoft.com/office/drawing/2016/5/11/chartex" xmlns:cx6="http://schemas.microsoft.com/office/drawing/2016/5/12/chartex" xmlns:cx7="http://schemas.microsoft.com/office/drawing/2016/5/13/chartex" xmlns:cx8="http://schemas.microsoft.com/office/drawing/2016/5/14/chartex" xmlns:mc="http://schemas.openxmlformats.org/markup-compatibility/2006" xmlns:aink="http://schemas.microsoft.com/office/drawing/2016/ink" xmlns:am3d="http://schemas.microsoft.com/office/drawing/2017/model3d" xmlns:o="urn:schemas-microsoft-com:office:office" xmlns:oel="http://schemas.microsoft.com/office/2019/extlst" xmlns:r="http://schemas.openxmlformats.org/officeDocument/2006/relationships" xmlns:m="http://schemas.openxmlformats.org/officeDocument/2006/math" xmlns:v="urn:schemas-microsoft-com:vml" xmlns:wp14="http://schemas.microsoft.com/office/word/2010/wordprocessingDrawing" xmlns:wp="http://schemas.openxmlformats.org/drawingml/2006/wordprocessingDrawing" xmlns:w10="urn:schemas-microsoft-com:office:word" xmlns:w="http://schemas.openxmlformats.org/wordprocessingml/2006/main" xmlns:w14="http://schemas.microsoft.com/office/word/2010/wordml" xmlns:w15="http://schemas.microsoft.com/office/word/2012/wordml" xmlns:w16cex="http://schemas.microsoft.com/office/word/2018/wordml/cex" xmlns:w16cid="http://schemas.microsoft.com/office/word/2016/wordml/cid" xmlns:w16="http://schemas.microsoft.com/office/word/2018/wordml" xmlns:w16du="http://schemas.microsoft.com/office/word/2023/wordml/word16du" xmlns:w16sdtdh="http://schemas.microsoft.com/office/word/2020/wordml/sdtdatahash" xmlns:w16se="http://schemas.microsoft.com/office/word/2015/wordml/symex" xmlns:wpg="http://schemas.microsoft.com/office/word/2010/wordprocessingGroup" xmlns:wpi="http://schemas.microsoft.com/office/word/2010/wordprocessingInk" xmlns:wne="http://schemas.microsoft.com/office/word/2006/wordml" xmlns:wps="http://schemas.microsoft.com/office/word/2010/wordprocessingShape" mc:Ignorable="w14 w15 w16se w16cid w16 w16cex w16sdtdh w16du wp14">
   <w:body>
     <w:p>
       <w:pPr>
@@ -1068,21 +1068,7 @@
         <w:rPr>
           <w:rFonts w:ascii="Times New Roman" w:hAnsi="Times New Roman" w:cs="Times New Roman"/>
         </w:rPr>
-        <w:t xml:space="preserve">Mohammed </w:t>
-      </w:r>
-      <w:proofErr w:type="spellStart"/>
-      <w:r>
-        <w:rPr>
-          <w:rFonts w:ascii="Times New Roman" w:hAnsi="Times New Roman" w:cs="Times New Roman"/>
-        </w:rPr>
-        <w:t>Hosein</w:t>
-      </w:r>
-      <w:proofErr w:type="spellEnd"/>
-      <w:r>
-        <w:rPr>
-          <w:rFonts w:ascii="Times New Roman" w:hAnsi="Times New Roman" w:cs="Times New Roman"/>
-        </w:rPr>
-        <w:t xml:space="preserve"> Ali,</w:t>
+        <w:t>Mohammed Hosein Ali,</w:t>
       </w:r>
       <w:r>
         <w:rPr>
@@ -3285,20 +3271,6 @@
     </w:p>
     <w:p>
       <w:pPr>
-        <w:ind w:firstLine="720"/>
-        <w:rPr>
-          <w:rFonts w:ascii="Times New Roman" w:hAnsi="Times New Roman" w:cs="Times New Roman"/>
-        </w:rPr>
-      </w:pPr>
-      <w:r>
-        <w:rPr>
-          <w:rFonts w:ascii="Times New Roman" w:hAnsi="Times New Roman" w:cs="Times New Roman"/>
-        </w:rPr>
-        <w:t xml:space="preserve">List of at least 10 usability guidelines being followed, with brief explanations. Include the source of each guideline, complete with reference. </w:t>
-      </w:r>
-    </w:p>
-    <w:p>
-      <w:pPr>
         <w:pStyle w:val="ListParagraph"/>
         <w:numPr>
           <w:ilvl w:val="0"/>
@@ -3307,8 +3279,8 @@
         <w:rPr>
           <w:rFonts w:ascii="Times New Roman" w:eastAsiaTheme="majorEastAsia" w:hAnsi="Times New Roman" w:cs="Times New Roman"/>
           <w:color w:val="2F5496" w:themeColor="accent1" w:themeShade="BF"/>
-          <w:sz w:val="32"/>
-          <w:szCs w:val="32"/>
+          <w:sz w:val="24"/>
+          <w:szCs w:val="24"/>
         </w:rPr>
       </w:pPr>
       <w:r>
@@ -3323,11 +3295,23 @@
         <w:rPr>
           <w:rFonts w:ascii="Times New Roman" w:eastAsiaTheme="majorEastAsia" w:hAnsi="Times New Roman" w:cs="Times New Roman"/>
           <w:color w:val="2F5496" w:themeColor="accent1" w:themeShade="BF"/>
-          <w:sz w:val="32"/>
-          <w:szCs w:val="32"/>
+          <w:sz w:val="24"/>
+          <w:szCs w:val="24"/>
         </w:rPr>
         <w:t>.</w:t>
       </w:r>
+    </w:p>
+    <w:p>
+      <w:pPr>
+        <w:pStyle w:val="ListParagraph"/>
+        <w:ind w:left="1080"/>
+        <w:rPr>
+          <w:rFonts w:ascii="Times New Roman" w:eastAsiaTheme="majorEastAsia" w:hAnsi="Times New Roman" w:cs="Times New Roman"/>
+          <w:color w:val="2F5496" w:themeColor="accent1" w:themeShade="BF"/>
+          <w:sz w:val="24"/>
+          <w:szCs w:val="24"/>
+        </w:rPr>
+      </w:pPr>
     </w:p>
     <w:p>
       <w:pPr>
@@ -3339,8 +3323,8 @@
         <w:rPr>
           <w:rFonts w:ascii="Times New Roman" w:eastAsiaTheme="majorEastAsia" w:hAnsi="Times New Roman" w:cs="Times New Roman"/>
           <w:color w:val="2F5496" w:themeColor="accent1" w:themeShade="BF"/>
-          <w:sz w:val="32"/>
-          <w:szCs w:val="32"/>
+          <w:sz w:val="24"/>
+          <w:szCs w:val="24"/>
         </w:rPr>
       </w:pPr>
       <w:r>
@@ -3352,6 +3336,18 @@
         </w:rPr>
         <w:t>Visibility of System Status: the system communicates with the user when an action occurs such as failed login.</w:t>
       </w:r>
+    </w:p>
+    <w:p>
+      <w:pPr>
+        <w:pStyle w:val="ListParagraph"/>
+        <w:ind w:left="1080"/>
+        <w:rPr>
+          <w:rFonts w:ascii="Times New Roman" w:eastAsiaTheme="majorEastAsia" w:hAnsi="Times New Roman" w:cs="Times New Roman"/>
+          <w:color w:val="2F5496" w:themeColor="accent1" w:themeShade="BF"/>
+          <w:sz w:val="24"/>
+          <w:szCs w:val="24"/>
+        </w:rPr>
+      </w:pPr>
     </w:p>
     <w:p>
       <w:pPr>
@@ -3363,8 +3359,8 @@
         <w:rPr>
           <w:rFonts w:ascii="Times New Roman" w:eastAsiaTheme="majorEastAsia" w:hAnsi="Times New Roman" w:cs="Times New Roman"/>
           <w:color w:val="2F5496" w:themeColor="accent1" w:themeShade="BF"/>
-          <w:sz w:val="32"/>
-          <w:szCs w:val="32"/>
+          <w:sz w:val="24"/>
+          <w:szCs w:val="24"/>
         </w:rPr>
       </w:pPr>
       <w:r>
@@ -3376,6 +3372,18 @@
         </w:rPr>
         <w:t>Help Users Recognize, Diagnose, and Recover from Errors: whenever there is a system error, it does not display error codes, it is displayed in plain language.</w:t>
       </w:r>
+    </w:p>
+    <w:p>
+      <w:pPr>
+        <w:pStyle w:val="ListParagraph"/>
+        <w:ind w:left="1080"/>
+        <w:rPr>
+          <w:rFonts w:ascii="Times New Roman" w:eastAsiaTheme="majorEastAsia" w:hAnsi="Times New Roman" w:cs="Times New Roman"/>
+          <w:color w:val="2F5496" w:themeColor="accent1" w:themeShade="BF"/>
+          <w:sz w:val="24"/>
+          <w:szCs w:val="24"/>
+        </w:rPr>
+      </w:pPr>
     </w:p>
     <w:p>
       <w:pPr>
@@ -3387,8 +3395,8 @@
         <w:rPr>
           <w:rFonts w:ascii="Times New Roman" w:eastAsiaTheme="majorEastAsia" w:hAnsi="Times New Roman" w:cs="Times New Roman"/>
           <w:color w:val="2F5496" w:themeColor="accent1" w:themeShade="BF"/>
-          <w:sz w:val="32"/>
-          <w:szCs w:val="32"/>
+          <w:sz w:val="24"/>
+          <w:szCs w:val="24"/>
         </w:rPr>
       </w:pPr>
       <w:r>
@@ -3399,6 +3407,265 @@
           <w:szCs w:val="24"/>
         </w:rPr>
         <w:t>Help and Documentation: there is documentation.</w:t>
+      </w:r>
+    </w:p>
+    <w:p>
+      <w:pPr>
+        <w:pStyle w:val="ListParagraph"/>
+        <w:ind w:left="1080"/>
+        <w:rPr>
+          <w:rFonts w:ascii="Times New Roman" w:eastAsiaTheme="majorEastAsia" w:hAnsi="Times New Roman" w:cs="Times New Roman"/>
+          <w:color w:val="2F5496" w:themeColor="accent1" w:themeShade="BF"/>
+          <w:sz w:val="24"/>
+          <w:szCs w:val="24"/>
+        </w:rPr>
+      </w:pPr>
+    </w:p>
+    <w:p>
+      <w:pPr>
+        <w:pStyle w:val="ListParagraph"/>
+        <w:numPr>
+          <w:ilvl w:val="0"/>
+          <w:numId w:val="16"/>
+        </w:numPr>
+        <w:rPr>
+          <w:rFonts w:ascii="Times New Roman" w:hAnsi="Times New Roman" w:cs="Times New Roman"/>
+          <w:sz w:val="24"/>
+          <w:szCs w:val="24"/>
+        </w:rPr>
+      </w:pPr>
+      <w:r>
+        <w:rPr>
+          <w:rFonts w:ascii="Times New Roman" w:hAnsi="Times New Roman" w:cs="Times New Roman"/>
+          <w:b/>
+          <w:bCs/>
+          <w:sz w:val="24"/>
+          <w:szCs w:val="24"/>
+        </w:rPr>
+        <w:t>Consistency and Standards</w:t>
+      </w:r>
+      <w:r>
+        <w:rPr>
+          <w:rFonts w:ascii="Times New Roman" w:hAnsi="Times New Roman" w:cs="Times New Roman"/>
+          <w:sz w:val="24"/>
+          <w:szCs w:val="24"/>
+        </w:rPr>
+        <w:t>: The website uses consistent icons, terminology, and layouts across all pages to reduce user confusion.</w:t>
+      </w:r>
+    </w:p>
+    <w:p>
+      <w:pPr>
+        <w:pStyle w:val="ListParagraph"/>
+        <w:ind w:left="1080"/>
+        <w:rPr>
+          <w:rFonts w:ascii="Times New Roman" w:hAnsi="Times New Roman" w:cs="Times New Roman"/>
+          <w:sz w:val="24"/>
+          <w:szCs w:val="24"/>
+        </w:rPr>
+      </w:pPr>
+    </w:p>
+    <w:p>
+      <w:pPr>
+        <w:pStyle w:val="ListParagraph"/>
+        <w:numPr>
+          <w:ilvl w:val="0"/>
+          <w:numId w:val="16"/>
+        </w:numPr>
+        <w:rPr>
+          <w:rFonts w:ascii="Times New Roman" w:hAnsi="Times New Roman" w:cs="Times New Roman"/>
+          <w:sz w:val="24"/>
+          <w:szCs w:val="24"/>
+        </w:rPr>
+      </w:pPr>
+      <w:r>
+        <w:rPr>
+          <w:rFonts w:ascii="Times New Roman" w:hAnsi="Times New Roman" w:cs="Times New Roman"/>
+          <w:b/>
+          <w:bCs/>
+          <w:sz w:val="24"/>
+          <w:szCs w:val="24"/>
+        </w:rPr>
+        <w:t>Flexibility and Efficiency of Use</w:t>
+      </w:r>
+      <w:r>
+        <w:rPr>
+          <w:rFonts w:ascii="Times New Roman" w:hAnsi="Times New Roman" w:cs="Times New Roman"/>
+          <w:sz w:val="24"/>
+          <w:szCs w:val="24"/>
+        </w:rPr>
+        <w:t>: The website includes shortcuts and predictive text features to make it easier for experienced users to complete tasks quickly.</w:t>
+      </w:r>
+    </w:p>
+    <w:p>
+      <w:pPr>
+        <w:pStyle w:val="ListParagraph"/>
+        <w:ind w:left="1080"/>
+        <w:rPr>
+          <w:rFonts w:ascii="Times New Roman" w:hAnsi="Times New Roman" w:cs="Times New Roman"/>
+          <w:sz w:val="24"/>
+          <w:szCs w:val="24"/>
+        </w:rPr>
+      </w:pPr>
+    </w:p>
+    <w:p>
+      <w:pPr>
+        <w:pStyle w:val="ListParagraph"/>
+        <w:numPr>
+          <w:ilvl w:val="0"/>
+          <w:numId w:val="16"/>
+        </w:numPr>
+        <w:rPr>
+          <w:rFonts w:ascii="Times New Roman" w:hAnsi="Times New Roman" w:cs="Times New Roman"/>
+          <w:sz w:val="24"/>
+          <w:szCs w:val="24"/>
+        </w:rPr>
+      </w:pPr>
+      <w:r>
+        <w:rPr>
+          <w:rFonts w:ascii="Times New Roman" w:hAnsi="Times New Roman" w:cs="Times New Roman"/>
+          <w:b/>
+          <w:bCs/>
+          <w:sz w:val="24"/>
+          <w:szCs w:val="24"/>
+        </w:rPr>
+        <w:t>User Control and Freedom</w:t>
+      </w:r>
+      <w:r>
+        <w:rPr>
+          <w:rFonts w:ascii="Times New Roman" w:hAnsi="Times New Roman" w:cs="Times New Roman"/>
+          <w:sz w:val="24"/>
+          <w:szCs w:val="24"/>
+        </w:rPr>
+        <w:t>: Users can easily undo or redo actions, such as canceling a reservation or editing their account details.</w:t>
+      </w:r>
+    </w:p>
+    <w:p>
+      <w:pPr>
+        <w:pStyle w:val="ListParagraph"/>
+        <w:ind w:left="1080"/>
+        <w:rPr>
+          <w:rFonts w:ascii="Times New Roman" w:hAnsi="Times New Roman" w:cs="Times New Roman"/>
+          <w:sz w:val="24"/>
+          <w:szCs w:val="24"/>
+        </w:rPr>
+      </w:pPr>
+    </w:p>
+    <w:p>
+      <w:pPr>
+        <w:pStyle w:val="ListParagraph"/>
+        <w:numPr>
+          <w:ilvl w:val="0"/>
+          <w:numId w:val="16"/>
+        </w:numPr>
+        <w:rPr>
+          <w:rFonts w:ascii="Times New Roman" w:hAnsi="Times New Roman" w:cs="Times New Roman"/>
+          <w:sz w:val="24"/>
+          <w:szCs w:val="24"/>
+        </w:rPr>
+      </w:pPr>
+      <w:r>
+        <w:rPr>
+          <w:rFonts w:ascii="Times New Roman" w:hAnsi="Times New Roman" w:cs="Times New Roman"/>
+          <w:b/>
+          <w:bCs/>
+          <w:sz w:val="24"/>
+          <w:szCs w:val="24"/>
+        </w:rPr>
+        <w:t>Multilingual Accessibility</w:t>
+      </w:r>
+      <w:r>
+        <w:rPr>
+          <w:rFonts w:ascii="Times New Roman" w:hAnsi="Times New Roman" w:cs="Times New Roman"/>
+          <w:sz w:val="24"/>
+          <w:szCs w:val="24"/>
+        </w:rPr>
+        <w:t>: Language selection is prominently displayed, and content is properly translated for clarity and cultural relevance.</w:t>
+      </w:r>
+    </w:p>
+    <w:p>
+      <w:pPr>
+        <w:pStyle w:val="ListParagraph"/>
+        <w:ind w:left="1080"/>
+        <w:rPr>
+          <w:rFonts w:ascii="Times New Roman" w:hAnsi="Times New Roman" w:cs="Times New Roman"/>
+          <w:sz w:val="24"/>
+          <w:szCs w:val="24"/>
+        </w:rPr>
+      </w:pPr>
+    </w:p>
+    <w:p>
+      <w:pPr>
+        <w:pStyle w:val="ListParagraph"/>
+        <w:numPr>
+          <w:ilvl w:val="0"/>
+          <w:numId w:val="16"/>
+        </w:numPr>
+        <w:rPr>
+          <w:rFonts w:ascii="Times New Roman" w:hAnsi="Times New Roman" w:cs="Times New Roman"/>
+          <w:sz w:val="24"/>
+          <w:szCs w:val="24"/>
+        </w:rPr>
+      </w:pPr>
+      <w:r>
+        <w:rPr>
+          <w:rFonts w:ascii="Times New Roman" w:hAnsi="Times New Roman" w:cs="Times New Roman"/>
+          <w:b/>
+          <w:bCs/>
+          <w:sz w:val="24"/>
+          <w:szCs w:val="24"/>
+        </w:rPr>
+        <w:t>Task-Oriented Design</w:t>
+      </w:r>
+      <w:r>
+        <w:rPr>
+          <w:rFonts w:ascii="Times New Roman" w:hAnsi="Times New Roman" w:cs="Times New Roman"/>
+          <w:sz w:val="24"/>
+          <w:szCs w:val="24"/>
+        </w:rPr>
+        <w:t>: Each feature on the website is focused on helping the user complete a specific task, such as booking a gaming station or finding a location.</w:t>
+      </w:r>
+    </w:p>
+    <w:p>
+      <w:pPr>
+        <w:pStyle w:val="ListParagraph"/>
+        <w:ind w:left="1080"/>
+        <w:rPr>
+          <w:rFonts w:ascii="Times New Roman" w:hAnsi="Times New Roman" w:cs="Times New Roman"/>
+          <w:sz w:val="24"/>
+          <w:szCs w:val="24"/>
+        </w:rPr>
+      </w:pPr>
+    </w:p>
+    <w:p>
+      <w:pPr>
+        <w:pStyle w:val="ListParagraph"/>
+        <w:numPr>
+          <w:ilvl w:val="0"/>
+          <w:numId w:val="16"/>
+        </w:numPr>
+        <w:rPr>
+          <w:rFonts w:ascii="Times New Roman" w:hAnsi="Times New Roman" w:cs="Times New Roman"/>
+          <w:sz w:val="24"/>
+          <w:szCs w:val="24"/>
+        </w:rPr>
+      </w:pPr>
+      <w:r>
+        <w:rPr>
+          <w:rFonts w:ascii="Times New Roman" w:hAnsi="Times New Roman" w:cs="Times New Roman"/>
+          <w:b/>
+          <w:bCs/>
+          <w:sz w:val="24"/>
+          <w:szCs w:val="24"/>
+        </w:rPr>
+        <w:t>Feedback and Confirmation</w:t>
+      </w:r>
+      <w:r>
+        <w:rPr>
+          <w:rFonts w:ascii="Times New Roman" w:hAnsi="Times New Roman" w:cs="Times New Roman"/>
+          <w:sz w:val="24"/>
+          <w:szCs w:val="24"/>
+        </w:rPr>
+        <w:t>: Users receive immediate feedback for actions, such as a confirmation message after making a reservation or submitting a form.</w:t>
       </w:r>
     </w:p>
     <w:p>
@@ -3643,7 +3910,7 @@
           <w:szCs w:val="24"/>
         </w:rPr>
         <w:tab/>
-        <w:t xml:space="preserve">So, after we sent her the original Figma design. She iterated it was almost perfect, only thing we had to change was some of the icons since they were the same as the </w:t>
+        <w:t xml:space="preserve">So, after we sent her the original Figma design. She iterated it was almost perfect, </w:t>
       </w:r>
       <w:proofErr w:type="gramStart"/>
       <w:r>
@@ -3652,7 +3919,7 @@
           <w:sz w:val="24"/>
           <w:szCs w:val="24"/>
         </w:rPr>
-        <w:t>template</w:t>
+        <w:t>only</w:t>
       </w:r>
       <w:proofErr w:type="gramEnd"/>
       <w:r>
@@ -3661,7 +3928,7 @@
           <w:sz w:val="24"/>
           <w:szCs w:val="24"/>
         </w:rPr>
-        <w:t xml:space="preserve"> she sent us.</w:t>
+        <w:t xml:space="preserve"> thing we had to change was some of the icons since they were the same as the template she sent us.</w:t>
       </w:r>
     </w:p>
     <w:p>
@@ -4210,6 +4477,102 @@
         <w:pStyle w:val="NormalWeb"/>
         <w:ind w:left="567" w:hanging="567"/>
       </w:pPr>
+      <w:r>
+        <w:t xml:space="preserve">W3C Internationalization Working Group. (2020). </w:t>
+      </w:r>
+      <w:r>
+        <w:rPr>
+          <w:i/>
+          <w:iCs/>
+        </w:rPr>
+        <w:t>Developing Multilingual Websites</w:t>
+      </w:r>
+      <w:r>
+        <w:t>. W3C.</w:t>
+      </w:r>
+    </w:p>
+    <w:p>
+      <w:pPr>
+        <w:pStyle w:val="NormalWeb"/>
+        <w:ind w:left="567" w:hanging="567"/>
+      </w:pPr>
+      <w:r>
+        <w:tab/>
+      </w:r>
+      <w:hyperlink r:id="rId17" w:history="1">
+        <w:r>
+          <w:rPr>
+            <w:rStyle w:val="Hyperlink"/>
+          </w:rPr>
+          <w:t>https://www.w3.org/International/questions/qa-international-multilingual</w:t>
+        </w:r>
+      </w:hyperlink>
+    </w:p>
+    <w:p>
+      <w:pPr>
+        <w:pStyle w:val="NormalWeb"/>
+        <w:ind w:left="567" w:hanging="567"/>
+      </w:pPr>
+      <w:r>
+        <w:t xml:space="preserve">Cooper, A., Reimann, R., &amp; Cronin, D. (2007). </w:t>
+      </w:r>
+      <w:r>
+        <w:rPr>
+          <w:i/>
+          <w:iCs/>
+        </w:rPr>
+        <w:t>About Face 3: The Essentials of Interaction Design</w:t>
+      </w:r>
+      <w:r>
+        <w:t>. Wiley.</w:t>
+      </w:r>
+    </w:p>
+    <w:p>
+      <w:pPr>
+        <w:pStyle w:val="NormalWeb"/>
+        <w:ind w:left="567" w:hanging="567"/>
+      </w:pPr>
+      <w:r>
+        <w:tab/>
+      </w:r>
+      <w:hyperlink r:id="rId18" w:history="1">
+        <w:r>
+          <w:rPr>
+            <w:rStyle w:val="Hyperlink"/>
+          </w:rPr>
+          <w:t>https://thedecisionlab.com/reference-guide/design/nielsens-heuristics</w:t>
+        </w:r>
+      </w:hyperlink>
+    </w:p>
+    <w:p>
+      <w:pPr>
+        <w:pStyle w:val="NormalWeb"/>
+        <w:ind w:left="567" w:hanging="567"/>
+      </w:pPr>
+      <w:r>
+        <w:t xml:space="preserve">Shneiderman, B. (1992). </w:t>
+      </w:r>
+      <w:r>
+        <w:rPr>
+          <w:i/>
+          <w:iCs/>
+        </w:rPr>
+        <w:t>Designing the User Interface: Strategies for Effective Human-Computer Interaction</w:t>
+      </w:r>
+      <w:r>
+        <w:t>. Addison-Wesley.</w:t>
+      </w:r>
+      <w:r>
+        <w:t xml:space="preserve"> </w:t>
+      </w:r>
+      <w:hyperlink r:id="rId19" w:history="1">
+        <w:r>
+          <w:rPr>
+            <w:rStyle w:val="Hyperlink"/>
+          </w:rPr>
+          <w:t>https://www.nngroup.com/articles/visibility-system-status/</w:t>
+        </w:r>
+      </w:hyperlink>
     </w:p>
     <w:p>
       <w:pPr>
@@ -4282,7 +4645,7 @@
 </file>
 
 <file path=word/endnotes.xml><?xml version="1.0" encoding="utf-8"?>
-<w:endnotes xmlns:wpc="http://schemas.microsoft.com/office/word/2010/wordprocessingCanvas" xmlns:cx="http://schemas.microsoft.com/office/drawing/2014/chartex" xmlns:cx1="http://schemas.microsoft.com/office/drawing/2015/9/8/chartex" xmlns:cx2="http://schemas.microsoft.com/office/drawing/2015/10/21/chartex" xmlns:cx3="http://schemas.microsoft.com/office/drawing/2016/5/9/chartex" xmlns:cx4="http://schemas.microsoft.com/office/drawing/2016/5/10/chartex" xmlns:cx5="http://schemas.microsoft.com/office/drawing/2016/5/11/chartex" xmlns:cx6="http://schemas.microsoft.com/office/drawing/2016/5/12/chartex" xmlns:cx7="http://schemas.microsoft.com/office/drawing/2016/5/13/chartex" xmlns:cx8="http://schemas.microsoft.com/office/drawing/2016/5/14/chartex" xmlns:mc="http://schemas.openxmlformats.org/markup-compatibility/2006" xmlns:aink="http://schemas.microsoft.com/office/drawing/2016/ink" xmlns:am3d="http://schemas.microsoft.com/office/drawing/2017/model3d" xmlns:o="urn:schemas-microsoft-com:office:office" xmlns:r="http://schemas.openxmlformats.org/officeDocument/2006/relationships" xmlns:m="http://schemas.openxmlformats.org/officeDocument/2006/math" xmlns:v="urn:schemas-microsoft-com:vml" xmlns:wp14="http://schemas.microsoft.com/office/word/2010/wordprocessingDrawing" xmlns:wp="http://schemas.openxmlformats.org/drawingml/2006/wordprocessingDrawing" xmlns:w10="urn:schemas-microsoft-com:office:word" xmlns:w="http://schemas.openxmlformats.org/wordprocessingml/2006/main" xmlns:w14="http://schemas.microsoft.com/office/word/2010/wordml" xmlns:w15="http://schemas.microsoft.com/office/word/2012/wordml" xmlns:w16cex="http://schemas.microsoft.com/office/word/2018/wordml/cex" xmlns:w16cid="http://schemas.microsoft.com/office/word/2016/wordml/cid" xmlns:w16="http://schemas.microsoft.com/office/word/2018/wordml" xmlns:w16sdtdh="http://schemas.microsoft.com/office/word/2020/wordml/sdtdatahash" xmlns:w16se="http://schemas.microsoft.com/office/word/2015/wordml/symex" xmlns:wpg="http://schemas.microsoft.com/office/word/2010/wordprocessingGroup" xmlns:wpi="http://schemas.microsoft.com/office/word/2010/wordprocessingInk" xmlns:wne="http://schemas.microsoft.com/office/word/2006/wordml" xmlns:wps="http://schemas.microsoft.com/office/word/2010/wordprocessingShape" mc:Ignorable="w14 w15 w16se w16cid w16 w16cex w16sdtdh wp14">
+<w:endnotes xmlns:wpc="http://schemas.microsoft.com/office/word/2010/wordprocessingCanvas" xmlns:cx="http://schemas.microsoft.com/office/drawing/2014/chartex" xmlns:cx1="http://schemas.microsoft.com/office/drawing/2015/9/8/chartex" xmlns:cx2="http://schemas.microsoft.com/office/drawing/2015/10/21/chartex" xmlns:cx3="http://schemas.microsoft.com/office/drawing/2016/5/9/chartex" xmlns:cx4="http://schemas.microsoft.com/office/drawing/2016/5/10/chartex" xmlns:cx5="http://schemas.microsoft.com/office/drawing/2016/5/11/chartex" xmlns:cx6="http://schemas.microsoft.com/office/drawing/2016/5/12/chartex" xmlns:cx7="http://schemas.microsoft.com/office/drawing/2016/5/13/chartex" xmlns:cx8="http://schemas.microsoft.com/office/drawing/2016/5/14/chartex" xmlns:mc="http://schemas.openxmlformats.org/markup-compatibility/2006" xmlns:aink="http://schemas.microsoft.com/office/drawing/2016/ink" xmlns:am3d="http://schemas.microsoft.com/office/drawing/2017/model3d" xmlns:o="urn:schemas-microsoft-com:office:office" xmlns:oel="http://schemas.microsoft.com/office/2019/extlst" xmlns:r="http://schemas.openxmlformats.org/officeDocument/2006/relationships" xmlns:m="http://schemas.openxmlformats.org/officeDocument/2006/math" xmlns:v="urn:schemas-microsoft-com:vml" xmlns:wp14="http://schemas.microsoft.com/office/word/2010/wordprocessingDrawing" xmlns:wp="http://schemas.openxmlformats.org/drawingml/2006/wordprocessingDrawing" xmlns:w10="urn:schemas-microsoft-com:office:word" xmlns:w="http://schemas.openxmlformats.org/wordprocessingml/2006/main" xmlns:w14="http://schemas.microsoft.com/office/word/2010/wordml" xmlns:w15="http://schemas.microsoft.com/office/word/2012/wordml" xmlns:w16cex="http://schemas.microsoft.com/office/word/2018/wordml/cex" xmlns:w16cid="http://schemas.microsoft.com/office/word/2016/wordml/cid" xmlns:w16="http://schemas.microsoft.com/office/word/2018/wordml" xmlns:w16du="http://schemas.microsoft.com/office/word/2023/wordml/word16du" xmlns:w16sdtdh="http://schemas.microsoft.com/office/word/2020/wordml/sdtdatahash" xmlns:w16se="http://schemas.microsoft.com/office/word/2015/wordml/symex" xmlns:wpg="http://schemas.microsoft.com/office/word/2010/wordprocessingGroup" xmlns:wpi="http://schemas.microsoft.com/office/word/2010/wordprocessingInk" xmlns:wne="http://schemas.microsoft.com/office/word/2006/wordml" xmlns:wps="http://schemas.microsoft.com/office/word/2010/wordprocessingShape" mc:Ignorable="w14 w15 w16se w16cid w16 w16cex w16sdtdh w16du wp14">
   <w:endnote w:type="separator" w:id="-1">
     <w:p>
       <w:pPr>
@@ -4307,7 +4670,7 @@
 </file>
 
 <file path=word/footer1.xml><?xml version="1.0" encoding="utf-8"?>
-<w:ftr xmlns:wpc="http://schemas.microsoft.com/office/word/2010/wordprocessingCanvas" xmlns:cx="http://schemas.microsoft.com/office/drawing/2014/chartex" xmlns:cx1="http://schemas.microsoft.com/office/drawing/2015/9/8/chartex" xmlns:cx2="http://schemas.microsoft.com/office/drawing/2015/10/21/chartex" xmlns:cx3="http://schemas.microsoft.com/office/drawing/2016/5/9/chartex" xmlns:cx4="http://schemas.microsoft.com/office/drawing/2016/5/10/chartex" xmlns:cx5="http://schemas.microsoft.com/office/drawing/2016/5/11/chartex" xmlns:cx6="http://schemas.microsoft.com/office/drawing/2016/5/12/chartex" xmlns:cx7="http://schemas.microsoft.com/office/drawing/2016/5/13/chartex" xmlns:cx8="http://schemas.microsoft.com/office/drawing/2016/5/14/chartex" xmlns:mc="http://schemas.openxmlformats.org/markup-compatibility/2006" xmlns:aink="http://schemas.microsoft.com/office/drawing/2016/ink" xmlns:am3d="http://schemas.microsoft.com/office/drawing/2017/model3d" xmlns:o="urn:schemas-microsoft-com:office:office" xmlns:r="http://schemas.openxmlformats.org/officeDocument/2006/relationships" xmlns:m="http://schemas.openxmlformats.org/officeDocument/2006/math" xmlns:v="urn:schemas-microsoft-com:vml" xmlns:wp14="http://schemas.microsoft.com/office/word/2010/wordprocessingDrawing" xmlns:wp="http://schemas.openxmlformats.org/drawingml/2006/wordprocessingDrawing" xmlns:w10="urn:schemas-microsoft-com:office:word" xmlns:w="http://schemas.openxmlformats.org/wordprocessingml/2006/main" xmlns:w14="http://schemas.microsoft.com/office/word/2010/wordml" xmlns:w15="http://schemas.microsoft.com/office/word/2012/wordml" xmlns:w16cex="http://schemas.microsoft.com/office/word/2018/wordml/cex" xmlns:w16cid="http://schemas.microsoft.com/office/word/2016/wordml/cid" xmlns:w16="http://schemas.microsoft.com/office/word/2018/wordml" xmlns:w16sdtdh="http://schemas.microsoft.com/office/word/2020/wordml/sdtdatahash" xmlns:w16se="http://schemas.microsoft.com/office/word/2015/wordml/symex" xmlns:wpg="http://schemas.microsoft.com/office/word/2010/wordprocessingGroup" xmlns:wpi="http://schemas.microsoft.com/office/word/2010/wordprocessingInk" xmlns:wne="http://schemas.microsoft.com/office/word/2006/wordml" xmlns:wps="http://schemas.microsoft.com/office/word/2010/wordprocessingShape" mc:Ignorable="w14 w15 w16se w16cid w16 w16cex w16sdtdh wp14">
+<w:ftr xmlns:wpc="http://schemas.microsoft.com/office/word/2010/wordprocessingCanvas" xmlns:cx="http://schemas.microsoft.com/office/drawing/2014/chartex" xmlns:cx1="http://schemas.microsoft.com/office/drawing/2015/9/8/chartex" xmlns:cx2="http://schemas.microsoft.com/office/drawing/2015/10/21/chartex" xmlns:cx3="http://schemas.microsoft.com/office/drawing/2016/5/9/chartex" xmlns:cx4="http://schemas.microsoft.com/office/drawing/2016/5/10/chartex" xmlns:cx5="http://schemas.microsoft.com/office/drawing/2016/5/11/chartex" xmlns:cx6="http://schemas.microsoft.com/office/drawing/2016/5/12/chartex" xmlns:cx7="http://schemas.microsoft.com/office/drawing/2016/5/13/chartex" xmlns:cx8="http://schemas.microsoft.com/office/drawing/2016/5/14/chartex" xmlns:mc="http://schemas.openxmlformats.org/markup-compatibility/2006" xmlns:aink="http://schemas.microsoft.com/office/drawing/2016/ink" xmlns:am3d="http://schemas.microsoft.com/office/drawing/2017/model3d" xmlns:o="urn:schemas-microsoft-com:office:office" xmlns:oel="http://schemas.microsoft.com/office/2019/extlst" xmlns:r="http://schemas.openxmlformats.org/officeDocument/2006/relationships" xmlns:m="http://schemas.openxmlformats.org/officeDocument/2006/math" xmlns:v="urn:schemas-microsoft-com:vml" xmlns:wp14="http://schemas.microsoft.com/office/word/2010/wordprocessingDrawing" xmlns:wp="http://schemas.openxmlformats.org/drawingml/2006/wordprocessingDrawing" xmlns:w10="urn:schemas-microsoft-com:office:word" xmlns:w="http://schemas.openxmlformats.org/wordprocessingml/2006/main" xmlns:w14="http://schemas.microsoft.com/office/word/2010/wordml" xmlns:w15="http://schemas.microsoft.com/office/word/2012/wordml" xmlns:w16cex="http://schemas.microsoft.com/office/word/2018/wordml/cex" xmlns:w16cid="http://schemas.microsoft.com/office/word/2016/wordml/cid" xmlns:w16="http://schemas.microsoft.com/office/word/2018/wordml" xmlns:w16du="http://schemas.microsoft.com/office/word/2023/wordml/word16du" xmlns:w16sdtdh="http://schemas.microsoft.com/office/word/2020/wordml/sdtdatahash" xmlns:w16se="http://schemas.microsoft.com/office/word/2015/wordml/symex" xmlns:wpg="http://schemas.microsoft.com/office/word/2010/wordprocessingGroup" xmlns:wpi="http://schemas.microsoft.com/office/word/2010/wordprocessingInk" xmlns:wne="http://schemas.microsoft.com/office/word/2006/wordml" xmlns:wps="http://schemas.microsoft.com/office/word/2010/wordprocessingShape" mc:Ignorable="w14 w15 w16se w16cid w16 w16cex w16sdtdh w16du wp14">
   <w:sdt>
     <w:sdtPr>
       <w:id w:val="-720901742"/>
@@ -4381,7 +4744,7 @@
 </file>
 
 <file path=word/footnotes.xml><?xml version="1.0" encoding="utf-8"?>
-<w:footnotes xmlns:wpc="http://schemas.microsoft.com/office/word/2010/wordprocessingCanvas" xmlns:cx="http://schemas.microsoft.com/office/drawing/2014/chartex" xmlns:cx1="http://schemas.microsoft.com/office/drawing/2015/9/8/chartex" xmlns:cx2="http://schemas.microsoft.com/office/drawing/2015/10/21/chartex" xmlns:cx3="http://schemas.microsoft.com/office/drawing/2016/5/9/chartex" xmlns:cx4="http://schemas.microsoft.com/office/drawing/2016/5/10/chartex" xmlns:cx5="http://schemas.microsoft.com/office/drawing/2016/5/11/chartex" xmlns:cx6="http://schemas.microsoft.com/office/drawing/2016/5/12/chartex" xmlns:cx7="http://schemas.microsoft.com/office/drawing/2016/5/13/chartex" xmlns:cx8="http://schemas.microsoft.com/office/drawing/2016/5/14/chartex" xmlns:mc="http://schemas.openxmlformats.org/markup-compatibility/2006" xmlns:aink="http://schemas.microsoft.com/office/drawing/2016/ink" xmlns:am3d="http://schemas.microsoft.com/office/drawing/2017/model3d" xmlns:o="urn:schemas-microsoft-com:office:office" xmlns:r="http://schemas.openxmlformats.org/officeDocument/2006/relationships" xmlns:m="http://schemas.openxmlformats.org/officeDocument/2006/math" xmlns:v="urn:schemas-microsoft-com:vml" xmlns:wp14="http://schemas.microsoft.com/office/word/2010/wordprocessingDrawing" xmlns:wp="http://schemas.openxmlformats.org/drawingml/2006/wordprocessingDrawing" xmlns:w10="urn:schemas-microsoft-com:office:word" xmlns:w="http://schemas.openxmlformats.org/wordprocessingml/2006/main" xmlns:w14="http://schemas.microsoft.com/office/word/2010/wordml" xmlns:w15="http://schemas.microsoft.com/office/word/2012/wordml" xmlns:w16cex="http://schemas.microsoft.com/office/word/2018/wordml/cex" xmlns:w16cid="http://schemas.microsoft.com/office/word/2016/wordml/cid" xmlns:w16="http://schemas.microsoft.com/office/word/2018/wordml" xmlns:w16sdtdh="http://schemas.microsoft.com/office/word/2020/wordml/sdtdatahash" xmlns:w16se="http://schemas.microsoft.com/office/word/2015/wordml/symex" xmlns:wpg="http://schemas.microsoft.com/office/word/2010/wordprocessingGroup" xmlns:wpi="http://schemas.microsoft.com/office/word/2010/wordprocessingInk" xmlns:wne="http://schemas.microsoft.com/office/word/2006/wordml" xmlns:wps="http://schemas.microsoft.com/office/word/2010/wordprocessingShape" mc:Ignorable="w14 w15 w16se w16cid w16 w16cex w16sdtdh wp14">
+<w:footnotes xmlns:wpc="http://schemas.microsoft.com/office/word/2010/wordprocessingCanvas" xmlns:cx="http://schemas.microsoft.com/office/drawing/2014/chartex" xmlns:cx1="http://schemas.microsoft.com/office/drawing/2015/9/8/chartex" xmlns:cx2="http://schemas.microsoft.com/office/drawing/2015/10/21/chartex" xmlns:cx3="http://schemas.microsoft.com/office/drawing/2016/5/9/chartex" xmlns:cx4="http://schemas.microsoft.com/office/drawing/2016/5/10/chartex" xmlns:cx5="http://schemas.microsoft.com/office/drawing/2016/5/11/chartex" xmlns:cx6="http://schemas.microsoft.com/office/drawing/2016/5/12/chartex" xmlns:cx7="http://schemas.microsoft.com/office/drawing/2016/5/13/chartex" xmlns:cx8="http://schemas.microsoft.com/office/drawing/2016/5/14/chartex" xmlns:mc="http://schemas.openxmlformats.org/markup-compatibility/2006" xmlns:aink="http://schemas.microsoft.com/office/drawing/2016/ink" xmlns:am3d="http://schemas.microsoft.com/office/drawing/2017/model3d" xmlns:o="urn:schemas-microsoft-com:office:office" xmlns:oel="http://schemas.microsoft.com/office/2019/extlst" xmlns:r="http://schemas.openxmlformats.org/officeDocument/2006/relationships" xmlns:m="http://schemas.openxmlformats.org/officeDocument/2006/math" xmlns:v="urn:schemas-microsoft-com:vml" xmlns:wp14="http://schemas.microsoft.com/office/word/2010/wordprocessingDrawing" xmlns:wp="http://schemas.openxmlformats.org/drawingml/2006/wordprocessingDrawing" xmlns:w10="urn:schemas-microsoft-com:office:word" xmlns:w="http://schemas.openxmlformats.org/wordprocessingml/2006/main" xmlns:w14="http://schemas.microsoft.com/office/word/2010/wordml" xmlns:w15="http://schemas.microsoft.com/office/word/2012/wordml" xmlns:w16cex="http://schemas.microsoft.com/office/word/2018/wordml/cex" xmlns:w16cid="http://schemas.microsoft.com/office/word/2016/wordml/cid" xmlns:w16="http://schemas.microsoft.com/office/word/2018/wordml" xmlns:w16du="http://schemas.microsoft.com/office/word/2023/wordml/word16du" xmlns:w16sdtdh="http://schemas.microsoft.com/office/word/2020/wordml/sdtdatahash" xmlns:w16se="http://schemas.microsoft.com/office/word/2015/wordml/symex" xmlns:wpg="http://schemas.microsoft.com/office/word/2010/wordprocessingGroup" xmlns:wpi="http://schemas.microsoft.com/office/word/2010/wordprocessingInk" xmlns:wne="http://schemas.microsoft.com/office/word/2006/wordml" xmlns:wps="http://schemas.microsoft.com/office/word/2010/wordprocessingShape" mc:Ignorable="w14 w15 w16se w16cid w16 w16cex w16sdtdh w16du wp14">
   <w:footnote w:type="separator" w:id="-1">
     <w:p>
       <w:pPr>
@@ -4406,7 +4769,7 @@
 </file>
 
 <file path=word/header1.xml><?xml version="1.0" encoding="utf-8"?>
-<w:hdr xmlns:wpc="http://schemas.microsoft.com/office/word/2010/wordprocessingCanvas" xmlns:cx="http://schemas.microsoft.com/office/drawing/2014/chartex" xmlns:cx1="http://schemas.microsoft.com/office/drawing/2015/9/8/chartex" xmlns:cx2="http://schemas.microsoft.com/office/drawing/2015/10/21/chartex" xmlns:cx3="http://schemas.microsoft.com/office/drawing/2016/5/9/chartex" xmlns:cx4="http://schemas.microsoft.com/office/drawing/2016/5/10/chartex" xmlns:cx5="http://schemas.microsoft.com/office/drawing/2016/5/11/chartex" xmlns:cx6="http://schemas.microsoft.com/office/drawing/2016/5/12/chartex" xmlns:cx7="http://schemas.microsoft.com/office/drawing/2016/5/13/chartex" xmlns:cx8="http://schemas.microsoft.com/office/drawing/2016/5/14/chartex" xmlns:mc="http://schemas.openxmlformats.org/markup-compatibility/2006" xmlns:aink="http://schemas.microsoft.com/office/drawing/2016/ink" xmlns:am3d="http://schemas.microsoft.com/office/drawing/2017/model3d" xmlns:o="urn:schemas-microsoft-com:office:office" xmlns:r="http://schemas.openxmlformats.org/officeDocument/2006/relationships" xmlns:m="http://schemas.openxmlformats.org/officeDocument/2006/math" xmlns:v="urn:schemas-microsoft-com:vml" xmlns:wp14="http://schemas.microsoft.com/office/word/2010/wordprocessingDrawing" xmlns:wp="http://schemas.openxmlformats.org/drawingml/2006/wordprocessingDrawing" xmlns:w10="urn:schemas-microsoft-com:office:word" xmlns:w="http://schemas.openxmlformats.org/wordprocessingml/2006/main" xmlns:w14="http://schemas.microsoft.com/office/word/2010/wordml" xmlns:w15="http://schemas.microsoft.com/office/word/2012/wordml" xmlns:w16cex="http://schemas.microsoft.com/office/word/2018/wordml/cex" xmlns:w16cid="http://schemas.microsoft.com/office/word/2016/wordml/cid" xmlns:w16="http://schemas.microsoft.com/office/word/2018/wordml" xmlns:w16sdtdh="http://schemas.microsoft.com/office/word/2020/wordml/sdtdatahash" xmlns:w16se="http://schemas.microsoft.com/office/word/2015/wordml/symex" xmlns:wpg="http://schemas.microsoft.com/office/word/2010/wordprocessingGroup" xmlns:wpi="http://schemas.microsoft.com/office/word/2010/wordprocessingInk" xmlns:wne="http://schemas.microsoft.com/office/word/2006/wordml" xmlns:wps="http://schemas.microsoft.com/office/word/2010/wordprocessingShape" mc:Ignorable="w14 w15 w16se w16cid w16 w16cex w16sdtdh wp14">
+<w:hdr xmlns:wpc="http://schemas.microsoft.com/office/word/2010/wordprocessingCanvas" xmlns:cx="http://schemas.microsoft.com/office/drawing/2014/chartex" xmlns:cx1="http://schemas.microsoft.com/office/drawing/2015/9/8/chartex" xmlns:cx2="http://schemas.microsoft.com/office/drawing/2015/10/21/chartex" xmlns:cx3="http://schemas.microsoft.com/office/drawing/2016/5/9/chartex" xmlns:cx4="http://schemas.microsoft.com/office/drawing/2016/5/10/chartex" xmlns:cx5="http://schemas.microsoft.com/office/drawing/2016/5/11/chartex" xmlns:cx6="http://schemas.microsoft.com/office/drawing/2016/5/12/chartex" xmlns:cx7="http://schemas.microsoft.com/office/drawing/2016/5/13/chartex" xmlns:cx8="http://schemas.microsoft.com/office/drawing/2016/5/14/chartex" xmlns:mc="http://schemas.openxmlformats.org/markup-compatibility/2006" xmlns:aink="http://schemas.microsoft.com/office/drawing/2016/ink" xmlns:am3d="http://schemas.microsoft.com/office/drawing/2017/model3d" xmlns:o="urn:schemas-microsoft-com:office:office" xmlns:oel="http://schemas.microsoft.com/office/2019/extlst" xmlns:r="http://schemas.openxmlformats.org/officeDocument/2006/relationships" xmlns:m="http://schemas.openxmlformats.org/officeDocument/2006/math" xmlns:v="urn:schemas-microsoft-com:vml" xmlns:wp14="http://schemas.microsoft.com/office/word/2010/wordprocessingDrawing" xmlns:wp="http://schemas.openxmlformats.org/drawingml/2006/wordprocessingDrawing" xmlns:w10="urn:schemas-microsoft-com:office:word" xmlns:w="http://schemas.openxmlformats.org/wordprocessingml/2006/main" xmlns:w14="http://schemas.microsoft.com/office/word/2010/wordml" xmlns:w15="http://schemas.microsoft.com/office/word/2012/wordml" xmlns:w16cex="http://schemas.microsoft.com/office/word/2018/wordml/cex" xmlns:w16cid="http://schemas.microsoft.com/office/word/2016/wordml/cid" xmlns:w16="http://schemas.microsoft.com/office/word/2018/wordml" xmlns:w16du="http://schemas.microsoft.com/office/word/2023/wordml/word16du" xmlns:w16sdtdh="http://schemas.microsoft.com/office/word/2020/wordml/sdtdatahash" xmlns:w16se="http://schemas.microsoft.com/office/word/2015/wordml/symex" xmlns:wpg="http://schemas.microsoft.com/office/word/2010/wordprocessingGroup" xmlns:wpi="http://schemas.microsoft.com/office/word/2010/wordprocessingInk" xmlns:wne="http://schemas.microsoft.com/office/word/2006/wordml" xmlns:wps="http://schemas.microsoft.com/office/word/2010/wordprocessingShape" mc:Ignorable="w14 w15 w16se w16cid w16 w16cex w16sdtdh w16du wp14">
   <w:p>
     <w:pPr>
       <w:pStyle w:val="Header"/>
@@ -4427,7 +4790,7 @@
 </file>
 
 <file path=word/numbering.xml><?xml version="1.0" encoding="utf-8"?>
-<w:numbering xmlns:wpc="http://schemas.microsoft.com/office/word/2010/wordprocessingCanvas" xmlns:cx="http://schemas.microsoft.com/office/drawing/2014/chartex" xmlns:cx1="http://schemas.microsoft.com/office/drawing/2015/9/8/chartex" xmlns:cx2="http://schemas.microsoft.com/office/drawing/2015/10/21/chartex" xmlns:cx3="http://schemas.microsoft.com/office/drawing/2016/5/9/chartex" xmlns:cx4="http://schemas.microsoft.com/office/drawing/2016/5/10/chartex" xmlns:cx5="http://schemas.microsoft.com/office/drawing/2016/5/11/chartex" xmlns:cx6="http://schemas.microsoft.com/office/drawing/2016/5/12/chartex" xmlns:cx7="http://schemas.microsoft.com/office/drawing/2016/5/13/chartex" xmlns:cx8="http://schemas.microsoft.com/office/drawing/2016/5/14/chartex" xmlns:mc="http://schemas.openxmlformats.org/markup-compatibility/2006" xmlns:aink="http://schemas.microsoft.com/office/drawing/2016/ink" xmlns:am3d="http://schemas.microsoft.com/office/drawing/2017/model3d" xmlns:o="urn:schemas-microsoft-com:office:office" xmlns:r="http://schemas.openxmlformats.org/officeDocument/2006/relationships" xmlns:m="http://schemas.openxmlformats.org/officeDocument/2006/math" xmlns:v="urn:schemas-microsoft-com:vml" xmlns:wp14="http://schemas.microsoft.com/office/word/2010/wordprocessingDrawing" xmlns:wp="http://schemas.openxmlformats.org/drawingml/2006/wordprocessingDrawing" xmlns:w10="urn:schemas-microsoft-com:office:word" xmlns:w="http://schemas.openxmlformats.org/wordprocessingml/2006/main" xmlns:w14="http://schemas.microsoft.com/office/word/2010/wordml" xmlns:w15="http://schemas.microsoft.com/office/word/2012/wordml" xmlns:w16cex="http://schemas.microsoft.com/office/word/2018/wordml/cex" xmlns:w16cid="http://schemas.microsoft.com/office/word/2016/wordml/cid" xmlns:w16="http://schemas.microsoft.com/office/word/2018/wordml" xmlns:w16sdtdh="http://schemas.microsoft.com/office/word/2020/wordml/sdtdatahash" xmlns:w16se="http://schemas.microsoft.com/office/word/2015/wordml/symex" xmlns:wpg="http://schemas.microsoft.com/office/word/2010/wordprocessingGroup" xmlns:wpi="http://schemas.microsoft.com/office/word/2010/wordprocessingInk" xmlns:wne="http://schemas.microsoft.com/office/word/2006/wordml" xmlns:wps="http://schemas.microsoft.com/office/word/2010/wordprocessingShape" mc:Ignorable="w14 w15 w16se w16cid w16 w16cex w16sdtdh wp14">
+<w:numbering xmlns:wpc="http://schemas.microsoft.com/office/word/2010/wordprocessingCanvas" xmlns:cx="http://schemas.microsoft.com/office/drawing/2014/chartex" xmlns:cx1="http://schemas.microsoft.com/office/drawing/2015/9/8/chartex" xmlns:cx2="http://schemas.microsoft.com/office/drawing/2015/10/21/chartex" xmlns:cx3="http://schemas.microsoft.com/office/drawing/2016/5/9/chartex" xmlns:cx4="http://schemas.microsoft.com/office/drawing/2016/5/10/chartex" xmlns:cx5="http://schemas.microsoft.com/office/drawing/2016/5/11/chartex" xmlns:cx6="http://schemas.microsoft.com/office/drawing/2016/5/12/chartex" xmlns:cx7="http://schemas.microsoft.com/office/drawing/2016/5/13/chartex" xmlns:cx8="http://schemas.microsoft.com/office/drawing/2016/5/14/chartex" xmlns:mc="http://schemas.openxmlformats.org/markup-compatibility/2006" xmlns:aink="http://schemas.microsoft.com/office/drawing/2016/ink" xmlns:am3d="http://schemas.microsoft.com/office/drawing/2017/model3d" xmlns:o="urn:schemas-microsoft-com:office:office" xmlns:oel="http://schemas.microsoft.com/office/2019/extlst" xmlns:r="http://schemas.openxmlformats.org/officeDocument/2006/relationships" xmlns:m="http://schemas.openxmlformats.org/officeDocument/2006/math" xmlns:v="urn:schemas-microsoft-com:vml" xmlns:wp14="http://schemas.microsoft.com/office/word/2010/wordprocessingDrawing" xmlns:wp="http://schemas.openxmlformats.org/drawingml/2006/wordprocessingDrawing" xmlns:w10="urn:schemas-microsoft-com:office:word" xmlns:w="http://schemas.openxmlformats.org/wordprocessingml/2006/main" xmlns:w14="http://schemas.microsoft.com/office/word/2010/wordml" xmlns:w15="http://schemas.microsoft.com/office/word/2012/wordml" xmlns:w16cex="http://schemas.microsoft.com/office/word/2018/wordml/cex" xmlns:w16cid="http://schemas.microsoft.com/office/word/2016/wordml/cid" xmlns:w16="http://schemas.microsoft.com/office/word/2018/wordml" xmlns:w16du="http://schemas.microsoft.com/office/word/2023/wordml/word16du" xmlns:w16sdtdh="http://schemas.microsoft.com/office/word/2020/wordml/sdtdatahash" xmlns:w16se="http://schemas.microsoft.com/office/word/2015/wordml/symex" xmlns:wpg="http://schemas.microsoft.com/office/word/2010/wordprocessingGroup" xmlns:wpi="http://schemas.microsoft.com/office/word/2010/wordprocessingInk" xmlns:wne="http://schemas.microsoft.com/office/word/2006/wordml" xmlns:wps="http://schemas.microsoft.com/office/word/2010/wordprocessingShape" mc:Ignorable="w14 w15 w16se w16cid w16 w16cex w16sdtdh w16du wp14">
   <w:abstractNum w:abstractNumId="0" w15:restartNumberingAfterBreak="0">
     <w:nsid w:val="06E94D4B"/>
     <w:multiLevelType w:val="multilevel"/>
@@ -6126,7 +6489,7 @@
   <w:abstractNum w:abstractNumId="15" w15:restartNumberingAfterBreak="0">
     <w:nsid w:val="79101FD9"/>
     <w:multiLevelType w:val="hybridMultilevel"/>
-    <w:tmpl w:val="3FEA81A8"/>
+    <w:tmpl w:val="0CAC97E6"/>
     <w:lvl w:ilvl="0" w:tplc="CF465E8A">
       <w:start w:val="1"/>
       <w:numFmt w:val="decimal"/>
@@ -6327,62 +6690,62 @@
       </w:pPr>
     </w:lvl>
   </w:abstractNum>
-  <w:num w:numId="1">
+  <w:num w:numId="1" w16cid:durableId="458304459">
     <w:abstractNumId w:val="13"/>
   </w:num>
-  <w:num w:numId="2">
+  <w:num w:numId="2" w16cid:durableId="1856840632">
     <w:abstractNumId w:val="12"/>
   </w:num>
-  <w:num w:numId="3">
+  <w:num w:numId="3" w16cid:durableId="502283572">
     <w:abstractNumId w:val="3"/>
   </w:num>
-  <w:num w:numId="4">
+  <w:num w:numId="4" w16cid:durableId="1072003075">
     <w:abstractNumId w:val="6"/>
   </w:num>
-  <w:num w:numId="5">
+  <w:num w:numId="5" w16cid:durableId="99032691">
     <w:abstractNumId w:val="4"/>
   </w:num>
-  <w:num w:numId="6">
+  <w:num w:numId="6" w16cid:durableId="2031835283">
     <w:abstractNumId w:val="8"/>
   </w:num>
-  <w:num w:numId="7">
+  <w:num w:numId="7" w16cid:durableId="719983278">
     <w:abstractNumId w:val="7"/>
   </w:num>
-  <w:num w:numId="8">
+  <w:num w:numId="8" w16cid:durableId="1935631799">
     <w:abstractNumId w:val="9"/>
   </w:num>
-  <w:num w:numId="9">
+  <w:num w:numId="9" w16cid:durableId="675814605">
     <w:abstractNumId w:val="5"/>
   </w:num>
-  <w:num w:numId="10">
+  <w:num w:numId="10" w16cid:durableId="1630672017">
     <w:abstractNumId w:val="2"/>
   </w:num>
-  <w:num w:numId="11">
+  <w:num w:numId="11" w16cid:durableId="27068064">
     <w:abstractNumId w:val="16"/>
   </w:num>
-  <w:num w:numId="12">
+  <w:num w:numId="12" w16cid:durableId="1136683670">
     <w:abstractNumId w:val="1"/>
   </w:num>
-  <w:num w:numId="13">
+  <w:num w:numId="13" w16cid:durableId="1872453555">
     <w:abstractNumId w:val="11"/>
   </w:num>
-  <w:num w:numId="14">
+  <w:num w:numId="14" w16cid:durableId="1267038872">
     <w:abstractNumId w:val="10"/>
   </w:num>
-  <w:num w:numId="15">
+  <w:num w:numId="15" w16cid:durableId="777604724">
     <w:abstractNumId w:val="0"/>
   </w:num>
-  <w:num w:numId="16">
+  <w:num w:numId="16" w16cid:durableId="1656060369">
     <w:abstractNumId w:val="15"/>
   </w:num>
-  <w:num w:numId="17">
+  <w:num w:numId="17" w16cid:durableId="1899124420">
     <w:abstractNumId w:val="14"/>
   </w:num>
 </w:numbering>
 </file>
 
 <file path=word/styles.xml><?xml version="1.0" encoding="utf-8"?>
-<w:styles xmlns:mc="http://schemas.openxmlformats.org/markup-compatibility/2006" xmlns:r="http://schemas.openxmlformats.org/officeDocument/2006/relationships" xmlns:w="http://schemas.openxmlformats.org/wordprocessingml/2006/main" xmlns:w14="http://schemas.microsoft.com/office/word/2010/wordml" xmlns:w15="http://schemas.microsoft.com/office/word/2012/wordml" xmlns:w16cex="http://schemas.microsoft.com/office/word/2018/wordml/cex" xmlns:w16cid="http://schemas.microsoft.com/office/word/2016/wordml/cid" xmlns:w16="http://schemas.microsoft.com/office/word/2018/wordml" xmlns:w16sdtdh="http://schemas.microsoft.com/office/word/2020/wordml/sdtdatahash" xmlns:w16se="http://schemas.microsoft.com/office/word/2015/wordml/symex" mc:Ignorable="w14 w15 w16se w16cid w16 w16cex w16sdtdh">
+<w:styles xmlns:mc="http://schemas.openxmlformats.org/markup-compatibility/2006" xmlns:r="http://schemas.openxmlformats.org/officeDocument/2006/relationships" xmlns:w="http://schemas.openxmlformats.org/wordprocessingml/2006/main" xmlns:w14="http://schemas.microsoft.com/office/word/2010/wordml" xmlns:w15="http://schemas.microsoft.com/office/word/2012/wordml" xmlns:w16cex="http://schemas.microsoft.com/office/word/2018/wordml/cex" xmlns:w16cid="http://schemas.microsoft.com/office/word/2016/wordml/cid" xmlns:w16="http://schemas.microsoft.com/office/word/2018/wordml" xmlns:w16du="http://schemas.microsoft.com/office/word/2023/wordml/word16du" xmlns:w16sdtdh="http://schemas.microsoft.com/office/word/2020/wordml/sdtdatahash" xmlns:w16se="http://schemas.microsoft.com/office/word/2015/wordml/symex" mc:Ignorable="w14 w15 w16se w16cid w16 w16cex w16sdtdh w16du">
   <w:docDefaults>
     <w:rPrDefault>
       <w:rPr>

</xml_diff>